<commit_message>
update tekst zonder spellingsfouten
</commit_message>
<xml_diff>
--- a/Populariserend Artikel.docx
+++ b/Populariserend Artikel.docx
@@ -4,28 +4,103 @@
   <w:body>
     <w:p>
       <w:pPr>
-        <w:pStyle w:val="Title"/>
-        <w:rPr>
-          <w:lang w:val="nl-BE"/>
-        </w:rPr>
-      </w:pPr>
-      <w:r>
-        <w:rPr>
-          <w:lang w:val="nl-BE"/>
-        </w:rPr>
-        <w:t>Speltheorie en cybersecurity: een studie van het verdedingen van netwerken</w:t>
-      </w:r>
-      <w:r>
-        <w:rPr>
-          <w:lang w:val="nl-BE"/>
-        </w:rPr>
-        <w:t xml:space="preserve"> 1337</w:t>
+        <w:pStyle w:val="NoSpacing"/>
+        <w:rPr>
+          <w:rFonts w:ascii="Segoe UI" w:eastAsia="Adobe Fan Heiti Std B" w:hAnsi="Segoe UI" w:cs="Segoe UI"/>
+          <w:b/>
+          <w:color w:val="31849B" w:themeColor="accent5" w:themeShade="BF"/>
+          <w:sz w:val="60"/>
+          <w:szCs w:val="60"/>
+          <w:lang w:val="nl-BE"/>
+        </w:rPr>
+      </w:pPr>
+      <w:r>
+        <w:rPr>
+          <w:rFonts w:ascii="Segoe UI" w:eastAsia="Adobe Fan Heiti Std B" w:hAnsi="Segoe UI" w:cs="Segoe UI"/>
+          <w:b/>
+          <w:color w:val="31849B" w:themeColor="accent5" w:themeShade="BF"/>
+          <w:sz w:val="60"/>
+          <w:szCs w:val="60"/>
+          <w:lang w:val="nl-BE"/>
+        </w:rPr>
+        <w:t>Speltheorie en cybersecurity:</w:t>
+      </w:r>
+      <w:r>
+        <w:rPr>
+          <w:rFonts w:ascii="Segoe UI" w:eastAsia="Adobe Fan Heiti Std B" w:hAnsi="Segoe UI" w:cs="Segoe UI"/>
+          <w:b/>
+          <w:color w:val="31849B" w:themeColor="accent5" w:themeShade="BF"/>
+          <w:sz w:val="60"/>
+          <w:szCs w:val="60"/>
+          <w:lang w:val="nl-BE"/>
+        </w:rPr>
+        <w:t xml:space="preserve"> </w:t>
+      </w:r>
+    </w:p>
+    <w:p>
+      <w:pPr>
+        <w:pStyle w:val="NoSpacing"/>
+        <w:rPr>
+          <w:rFonts w:ascii="Segoe UI" w:eastAsia="Adobe Fan Heiti Std B" w:hAnsi="Segoe UI" w:cs="Segoe UI"/>
+          <w:b/>
+          <w:color w:val="31849B" w:themeColor="accent5" w:themeShade="BF"/>
+          <w:sz w:val="56"/>
+          <w:lang w:val="nl-BE"/>
+        </w:rPr>
+      </w:pPr>
+      <w:r>
+        <w:rPr>
+          <w:rFonts w:ascii="Segoe UI" w:eastAsia="Adobe Fan Heiti Std B" w:hAnsi="Segoe UI" w:cs="Segoe UI"/>
+          <w:b/>
+          <w:color w:val="31849B" w:themeColor="accent5" w:themeShade="BF"/>
+          <w:sz w:val="56"/>
+          <w:lang w:val="nl-BE"/>
+        </w:rPr>
+        <w:t>een studie van het verdedi</w:t>
+      </w:r>
+      <w:r>
+        <w:rPr>
+          <w:rFonts w:ascii="Segoe UI" w:eastAsia="Adobe Fan Heiti Std B" w:hAnsi="Segoe UI" w:cs="Segoe UI"/>
+          <w:b/>
+          <w:color w:val="31849B" w:themeColor="accent5" w:themeShade="BF"/>
+          <w:sz w:val="56"/>
+          <w:lang w:val="nl-BE"/>
+        </w:rPr>
+        <w:t>gen van netwerken</w:t>
+      </w:r>
+      <w:r>
+        <w:rPr>
+          <w:rFonts w:ascii="Segoe UI" w:eastAsia="Adobe Fan Heiti Std B" w:hAnsi="Segoe UI" w:cs="Segoe UI"/>
+          <w:b/>
+          <w:color w:val="31849B" w:themeColor="accent5" w:themeShade="BF"/>
+          <w:sz w:val="56"/>
+          <w:lang w:val="nl-BE"/>
+        </w:rPr>
+        <w:t xml:space="preserve"> </w:t>
+      </w:r>
+    </w:p>
+    <w:p>
+      <w:pPr>
+        <w:rPr>
+          <w:rFonts w:ascii="Segoe UI" w:hAnsi="Segoe UI" w:cs="Segoe UI"/>
+          <w:color w:val="31849B" w:themeColor="accent5" w:themeShade="BF"/>
+          <w:lang w:val="nl-BE"/>
+        </w:rPr>
+      </w:pPr>
+      <w:r>
+        <w:rPr>
+          <w:rFonts w:ascii="Segoe UI" w:hAnsi="Segoe UI" w:cs="Segoe UI"/>
+          <w:color w:val="31849B" w:themeColor="accent5" w:themeShade="BF"/>
+          <w:lang w:val="nl-BE"/>
+        </w:rPr>
+        <w:t>Door Sophie Marien</w:t>
       </w:r>
     </w:p>
     <w:p>
       <w:pPr>
         <w:pStyle w:val="Standard"/>
         <w:rPr>
+          <w:rFonts w:ascii="Segoe UI" w:hAnsi="Segoe UI" w:cs="Segoe UI"/>
           <w:lang w:val="nl-BE"/>
         </w:rPr>
       </w:pPr>
@@ -34,6 +109,7 @@
       <w:pPr>
         <w:pStyle w:val="Standard"/>
         <w:rPr>
+          <w:rFonts w:ascii="Segoe UI" w:hAnsi="Segoe UI" w:cs="Segoe UI"/>
           <w:lang w:val="nl-BE"/>
         </w:rPr>
       </w:pPr>
@@ -42,6 +118,7 @@
       <w:pPr>
         <w:pStyle w:val="Standard"/>
         <w:rPr>
+          <w:rFonts w:ascii="Segoe UI" w:hAnsi="Segoe UI" w:cs="Segoe UI"/>
           <w:lang w:val="nl-BE"/>
         </w:rPr>
         <w:sectPr>
@@ -57,11 +134,14 @@
         <w:pStyle w:val="Standard"/>
         <w:jc w:val="both"/>
         <w:rPr>
-          <w:lang w:val="nl-BE"/>
-        </w:rPr>
-      </w:pPr>
-      <w:r>
-        <w:rPr>
+          <w:rFonts w:ascii="Segoe UI" w:hAnsi="Segoe UI" w:cs="Segoe UI"/>
+          <w:lang w:val="nl-BE"/>
+        </w:rPr>
+      </w:pPr>
+      <w:r>
+        <w:rPr>
+          <w:rFonts w:ascii="Segoe UI" w:hAnsi="Segoe UI" w:cs="Segoe UI"/>
+          <w:b/>
           <w:lang w:val="nl-BE"/>
         </w:rPr>
         <w:lastRenderedPageBreak/>
@@ -69,361 +149,483 @@
       </w:r>
       <w:r>
         <w:rPr>
+          <w:rFonts w:ascii="Segoe UI" w:hAnsi="Segoe UI" w:cs="Segoe UI"/>
+          <w:b/>
           <w:lang w:val="nl-BE"/>
         </w:rPr>
         <w:t>heeft wel al eens gehoord van het volgende spelletje</w:t>
       </w:r>
       <w:r>
         <w:rPr>
+          <w:rFonts w:ascii="Segoe UI" w:hAnsi="Segoe UI" w:cs="Segoe UI"/>
+          <w:b/>
           <w:lang w:val="nl-BE"/>
         </w:rPr>
         <w:t xml:space="preserve">: een munt opgooien </w:t>
       </w:r>
       <w:r>
         <w:rPr>
+          <w:rFonts w:ascii="Segoe UI" w:hAnsi="Segoe UI" w:cs="Segoe UI"/>
+          <w:b/>
           <w:lang w:val="nl-BE"/>
         </w:rPr>
         <w:t>en raden of de munt valt op de zijde met kop of de zijde met munt.</w:t>
       </w:r>
       <w:r>
         <w:rPr>
+          <w:rFonts w:ascii="Segoe UI" w:hAnsi="Segoe UI" w:cs="Segoe UI"/>
+          <w:b/>
           <w:lang w:val="nl-BE"/>
         </w:rPr>
         <w:t xml:space="preserve"> Degene die het </w:t>
       </w:r>
       <w:r>
         <w:rPr>
+          <w:rFonts w:ascii="Segoe UI" w:hAnsi="Segoe UI" w:cs="Segoe UI"/>
+          <w:b/>
           <w:lang w:val="nl-BE"/>
         </w:rPr>
         <w:t>bij het juiste eind heeft,</w:t>
       </w:r>
       <w:r>
         <w:rPr>
-          <w:lang w:val="nl-BE"/>
-        </w:rPr>
-        <w:t xml:space="preserve"> wint de munt. Dit is een voorbeeld van een spel dat kan geanalyseerd worden via speltheorie. In speltheorie wordt er gezocht naar de beste tactiek van een speler. In het spel van </w:t>
-      </w:r>
-      <w:r>
-        <w:rPr>
+          <w:rFonts w:ascii="Segoe UI" w:hAnsi="Segoe UI" w:cs="Segoe UI"/>
+          <w:b/>
+          <w:lang w:val="nl-BE"/>
+        </w:rPr>
+        <w:t xml:space="preserve"> wint de munt. Dit is een voorbeeld van een spel dat kan geanalyseerd worden via speltheorie. </w:t>
+      </w:r>
+      <w:r>
+        <w:rPr>
+          <w:rFonts w:ascii="Segoe UI" w:hAnsi="Segoe UI" w:cs="Segoe UI"/>
+          <w:lang w:val="nl-BE"/>
+        </w:rPr>
+        <w:t xml:space="preserve">In speltheorie wordt er gezocht naar de beste tactiek van een speler. In het spel van </w:t>
+      </w:r>
+      <w:r>
+        <w:rPr>
+          <w:rFonts w:ascii="Segoe UI" w:hAnsi="Segoe UI" w:cs="Segoe UI"/>
           <w:lang w:val="nl-BE"/>
         </w:rPr>
         <w:t>kop-of-</w:t>
       </w:r>
       <w:r>
         <w:rPr>
+          <w:rFonts w:ascii="Segoe UI" w:hAnsi="Segoe UI" w:cs="Segoe UI"/>
           <w:lang w:val="nl-BE"/>
         </w:rPr>
         <w:t xml:space="preserve">munt </w:t>
       </w:r>
       <w:r>
         <w:rPr>
+          <w:rFonts w:ascii="Segoe UI" w:hAnsi="Segoe UI" w:cs="Segoe UI"/>
           <w:lang w:val="nl-BE"/>
         </w:rPr>
         <w:t>zijn er</w:t>
       </w:r>
       <w:r>
         <w:rPr>
+          <w:rFonts w:ascii="Segoe UI" w:hAnsi="Segoe UI" w:cs="Segoe UI"/>
           <w:lang w:val="nl-BE"/>
         </w:rPr>
         <w:t xml:space="preserve"> dus twee spelers </w:t>
       </w:r>
       <w:r>
         <w:rPr>
+          <w:rFonts w:ascii="Segoe UI" w:hAnsi="Segoe UI" w:cs="Segoe UI"/>
           <w:lang w:val="nl-BE"/>
         </w:rPr>
         <w:t>die elk de juiste  zijde van een opgegooide</w:t>
       </w:r>
       <w:r>
         <w:rPr>
+          <w:rFonts w:ascii="Segoe UI" w:hAnsi="Segoe UI" w:cs="Segoe UI"/>
           <w:lang w:val="nl-BE"/>
         </w:rPr>
         <w:t xml:space="preserve"> munt willen raden om het spel te winnen. </w:t>
       </w:r>
       <w:r>
         <w:rPr>
-          <w:lang w:val="nl-BE"/>
-        </w:rPr>
-        <w:t>Hierbij is de taktiek zeer eenvoudig. De helft van de tijd kop gokken en de andere helft munt</w:t>
-      </w:r>
-      <w:r>
-        <w:rPr>
+          <w:rFonts w:ascii="Segoe UI" w:hAnsi="Segoe UI" w:cs="Segoe UI"/>
+          <w:lang w:val="nl-BE"/>
+        </w:rPr>
+        <w:t xml:space="preserve">Hierbij is de </w:t>
+      </w:r>
+      <w:r>
+        <w:rPr>
+          <w:rFonts w:ascii="Segoe UI" w:hAnsi="Segoe UI" w:cs="Segoe UI"/>
+          <w:lang w:val="nl-BE"/>
+        </w:rPr>
+        <w:t>tactiek</w:t>
+      </w:r>
+      <w:r>
+        <w:rPr>
+          <w:rFonts w:ascii="Segoe UI" w:hAnsi="Segoe UI" w:cs="Segoe UI"/>
+          <w:lang w:val="nl-BE"/>
+        </w:rPr>
+        <w:t xml:space="preserve"> zeer eenvoudig. De helft van de tijd kop gokken en de andere helft munt</w:t>
+      </w:r>
+      <w:r>
+        <w:rPr>
+          <w:rFonts w:ascii="Segoe UI" w:hAnsi="Segoe UI" w:cs="Segoe UI"/>
           <w:lang w:val="nl-BE"/>
         </w:rPr>
         <w:t xml:space="preserve"> van de tijd munt gokken</w:t>
       </w:r>
       <w:r>
         <w:rPr>
-          <w:lang w:val="nl-BE"/>
-        </w:rPr>
-        <w:t>. Er zijn ook spellen waarbij de taktiek wat ingewikk</w:t>
-      </w:r>
-      <w:r>
-        <w:rPr>
+          <w:rFonts w:ascii="Segoe UI" w:hAnsi="Segoe UI" w:cs="Segoe UI"/>
+          <w:lang w:val="nl-BE"/>
+        </w:rPr>
+        <w:t xml:space="preserve">. Er zijn ook spellen waarbij de </w:t>
+      </w:r>
+      <w:r>
+        <w:rPr>
+          <w:rFonts w:ascii="Segoe UI" w:hAnsi="Segoe UI" w:cs="Segoe UI"/>
+          <w:lang w:val="nl-BE"/>
+        </w:rPr>
+        <w:t>tactiek</w:t>
+      </w:r>
+      <w:r>
+        <w:rPr>
+          <w:rFonts w:ascii="Segoe UI" w:hAnsi="Segoe UI" w:cs="Segoe UI"/>
+          <w:lang w:val="nl-BE"/>
+        </w:rPr>
+        <w:t xml:space="preserve"> wat ingewikk</w:t>
+      </w:r>
+      <w:r>
+        <w:rPr>
+          <w:rFonts w:ascii="Segoe UI" w:hAnsi="Segoe UI" w:cs="Segoe UI"/>
           <w:lang w:val="nl-BE"/>
         </w:rPr>
         <w:t>elder ligt. We kunnen dit toelichten</w:t>
       </w:r>
       <w:r>
         <w:rPr>
+          <w:rFonts w:ascii="Segoe UI" w:hAnsi="Segoe UI" w:cs="Segoe UI"/>
           <w:lang w:val="nl-BE"/>
         </w:rPr>
         <w:t xml:space="preserve"> via een</w:t>
       </w:r>
       <w:r>
         <w:rPr>
+          <w:rFonts w:ascii="Segoe UI" w:hAnsi="Segoe UI" w:cs="Segoe UI"/>
           <w:lang w:val="nl-BE"/>
         </w:rPr>
         <w:t xml:space="preserve"> ander zeer bekent spel in de speltheorie</w:t>
       </w:r>
       <w:r>
         <w:rPr>
+          <w:rFonts w:ascii="Segoe UI" w:hAnsi="Segoe UI" w:cs="Segoe UI"/>
           <w:lang w:val="nl-BE"/>
         </w:rPr>
         <w:t xml:space="preserve"> namelijk</w:t>
       </w:r>
       <w:r>
         <w:rPr>
+          <w:rFonts w:ascii="Segoe UI" w:hAnsi="Segoe UI" w:cs="Segoe UI"/>
           <w:lang w:val="nl-BE"/>
         </w:rPr>
         <w:t xml:space="preserve"> </w:t>
       </w:r>
       <w:r>
         <w:rPr>
+          <w:rFonts w:ascii="Segoe UI" w:hAnsi="Segoe UI" w:cs="Segoe UI"/>
           <w:lang w:val="nl-BE"/>
         </w:rPr>
         <w:t xml:space="preserve">het gevangenis dilemma. In het gevangenis dilemma </w:t>
       </w:r>
       <w:r>
         <w:rPr>
+          <w:rFonts w:ascii="Segoe UI" w:hAnsi="Segoe UI" w:cs="Segoe UI"/>
           <w:lang w:val="nl-BE"/>
         </w:rPr>
         <w:t>zijn er</w:t>
       </w:r>
       <w:r>
         <w:rPr>
+          <w:rFonts w:ascii="Segoe UI" w:hAnsi="Segoe UI" w:cs="Segoe UI"/>
           <w:lang w:val="nl-BE"/>
         </w:rPr>
         <w:t xml:space="preserve"> twee </w:t>
       </w:r>
       <w:r>
         <w:rPr>
+          <w:rFonts w:ascii="Segoe UI" w:hAnsi="Segoe UI" w:cs="Segoe UI"/>
           <w:lang w:val="nl-BE"/>
         </w:rPr>
         <w:t>spelers die beide</w:t>
       </w:r>
       <w:r>
         <w:rPr>
+          <w:rFonts w:ascii="Segoe UI" w:hAnsi="Segoe UI" w:cs="Segoe UI"/>
           <w:lang w:val="nl-BE"/>
         </w:rPr>
         <w:t xml:space="preserve"> rationeel zijn en beide</w:t>
       </w:r>
       <w:r>
         <w:rPr>
+          <w:rFonts w:ascii="Segoe UI" w:hAnsi="Segoe UI" w:cs="Segoe UI"/>
           <w:lang w:val="nl-BE"/>
         </w:rPr>
         <w:t xml:space="preserve"> een misdaad begaan hebben. Rationeel betekent dat ze het beste voor zichzelf willen en het niet hun doel is om de ande</w:t>
       </w:r>
       <w:r>
         <w:rPr>
+          <w:rFonts w:ascii="Segoe UI" w:hAnsi="Segoe UI" w:cs="Segoe UI"/>
           <w:lang w:val="nl-BE"/>
         </w:rPr>
         <w:t>r kwaad aan te doen. A</w:t>
       </w:r>
       <w:r>
         <w:rPr>
+          <w:rFonts w:ascii="Segoe UI" w:hAnsi="Segoe UI" w:cs="Segoe UI"/>
           <w:lang w:val="nl-BE"/>
         </w:rPr>
         <w:t>llebei</w:t>
       </w:r>
       <w:r>
         <w:rPr>
+          <w:rFonts w:ascii="Segoe UI" w:hAnsi="Segoe UI" w:cs="Segoe UI"/>
           <w:lang w:val="nl-BE"/>
         </w:rPr>
         <w:t xml:space="preserve"> zitten ze</w:t>
       </w:r>
       <w:r>
         <w:rPr>
-          <w:lang w:val="nl-BE"/>
-        </w:rPr>
-        <w:t xml:space="preserve"> opgesloten in een apart lokaal en weten niet van elkaar wat ze gaan vertellen. Elk van hen kan de ander verraden of ze kunnen </w:t>
-      </w:r>
-      <w:r>
-        <w:rPr>
+          <w:rFonts w:ascii="Segoe UI" w:hAnsi="Segoe UI" w:cs="Segoe UI"/>
+          <w:lang w:val="nl-BE"/>
+        </w:rPr>
+        <w:t xml:space="preserve"> opgesloten in een apart lokaal en weten niet van elkaar wat ze gaan </w:t>
+      </w:r>
+      <w:r>
+        <w:rPr>
+          <w:rFonts w:ascii="Segoe UI" w:hAnsi="Segoe UI" w:cs="Segoe UI"/>
+          <w:lang w:val="nl-BE"/>
+        </w:rPr>
+        <w:lastRenderedPageBreak/>
+        <w:t xml:space="preserve">vertellen. Elk van hen kan de ander verraden of ze kunnen </w:t>
+      </w:r>
+      <w:r>
+        <w:rPr>
+          <w:rFonts w:ascii="Segoe UI" w:hAnsi="Segoe UI" w:cs="Segoe UI"/>
           <w:lang w:val="nl-BE"/>
         </w:rPr>
         <w:t xml:space="preserve">elkaar steunen en blijven </w:t>
       </w:r>
       <w:r>
         <w:rPr>
+          <w:rFonts w:ascii="Segoe UI" w:hAnsi="Segoe UI" w:cs="Segoe UI"/>
           <w:lang w:val="nl-BE"/>
         </w:rPr>
         <w:t>zwijgen. Als een speler bekent krijg hij afhan</w:t>
       </w:r>
       <w:r>
         <w:rPr>
+          <w:rFonts w:ascii="Segoe UI" w:hAnsi="Segoe UI" w:cs="Segoe UI"/>
           <w:lang w:val="nl-BE"/>
         </w:rPr>
         <w:t>kelijk van wat de andere doet, drie</w:t>
       </w:r>
       <w:r>
         <w:rPr>
+          <w:rFonts w:ascii="Segoe UI" w:hAnsi="Segoe UI" w:cs="Segoe UI"/>
           <w:lang w:val="nl-BE"/>
         </w:rPr>
         <w:t xml:space="preserve"> jaar </w:t>
       </w:r>
       <w:r>
         <w:rPr>
+          <w:rFonts w:ascii="Segoe UI" w:hAnsi="Segoe UI" w:cs="Segoe UI"/>
           <w:lang w:val="nl-BE"/>
         </w:rPr>
         <w:t xml:space="preserve">gevangenis </w:t>
       </w:r>
       <w:r>
         <w:rPr>
+          <w:rFonts w:ascii="Segoe UI" w:hAnsi="Segoe UI" w:cs="Segoe UI"/>
           <w:lang w:val="nl-BE"/>
         </w:rPr>
         <w:t>of hij is vrij</w:t>
       </w:r>
       <w:r>
         <w:rPr>
+          <w:rFonts w:ascii="Segoe UI" w:hAnsi="Segoe UI" w:cs="Segoe UI"/>
           <w:lang w:val="nl-BE"/>
         </w:rPr>
         <w:t xml:space="preserve"> om te gaan</w:t>
       </w:r>
       <w:r>
         <w:rPr>
+          <w:rFonts w:ascii="Segoe UI" w:hAnsi="Segoe UI" w:cs="Segoe UI"/>
           <w:lang w:val="nl-BE"/>
         </w:rPr>
         <w:t xml:space="preserve">. Als de speler zwijgt krijg hij </w:t>
       </w:r>
       <w:r>
         <w:rPr>
+          <w:rFonts w:ascii="Segoe UI" w:hAnsi="Segoe UI" w:cs="Segoe UI"/>
           <w:lang w:val="nl-BE"/>
         </w:rPr>
         <w:t xml:space="preserve">afhankelijk van wat de andere speler doet </w:t>
       </w:r>
       <w:r>
         <w:rPr>
+          <w:rFonts w:ascii="Segoe UI" w:hAnsi="Segoe UI" w:cs="Segoe UI"/>
           <w:lang w:val="nl-BE"/>
         </w:rPr>
         <w:t xml:space="preserve">ofwel </w:t>
       </w:r>
       <w:r>
         <w:rPr>
+          <w:rFonts w:ascii="Segoe UI" w:hAnsi="Segoe UI" w:cs="Segoe UI"/>
           <w:lang w:val="nl-BE"/>
         </w:rPr>
         <w:t>vijf</w:t>
       </w:r>
       <w:r>
         <w:rPr>
+          <w:rFonts w:ascii="Segoe UI" w:hAnsi="Segoe UI" w:cs="Segoe UI"/>
           <w:lang w:val="nl-BE"/>
         </w:rPr>
         <w:t xml:space="preserve"> jaar</w:t>
       </w:r>
       <w:r>
         <w:rPr>
+          <w:rFonts w:ascii="Segoe UI" w:hAnsi="Segoe UI" w:cs="Segoe UI"/>
           <w:lang w:val="nl-BE"/>
         </w:rPr>
         <w:t xml:space="preserve"> gevangenis </w:t>
       </w:r>
       <w:r>
         <w:rPr>
+          <w:rFonts w:ascii="Segoe UI" w:hAnsi="Segoe UI" w:cs="Segoe UI"/>
           <w:lang w:val="nl-BE"/>
         </w:rPr>
         <w:t xml:space="preserve">ofwel </w:t>
       </w:r>
       <w:r>
         <w:rPr>
+          <w:rFonts w:ascii="Segoe UI" w:hAnsi="Segoe UI" w:cs="Segoe UI"/>
           <w:lang w:val="nl-BE"/>
         </w:rPr>
         <w:t>een</w:t>
       </w:r>
       <w:r>
         <w:rPr>
+          <w:rFonts w:ascii="Segoe UI" w:hAnsi="Segoe UI" w:cs="Segoe UI"/>
           <w:lang w:val="nl-BE"/>
         </w:rPr>
         <w:t xml:space="preserve"> jaar.</w:t>
       </w:r>
       <w:r>
         <w:rPr>
+          <w:rFonts w:ascii="Segoe UI" w:hAnsi="Segoe UI" w:cs="Segoe UI"/>
           <w:lang w:val="nl-BE"/>
         </w:rPr>
         <w:t xml:space="preserve"> (Dit is verduidelijkt op figuur 1). De</w:t>
       </w:r>
       <w:r>
         <w:rPr>
+          <w:rFonts w:ascii="Segoe UI" w:hAnsi="Segoe UI" w:cs="Segoe UI"/>
           <w:lang w:val="nl-BE"/>
         </w:rPr>
         <w:t xml:space="preserve"> beste </w:t>
       </w:r>
       <w:r>
         <w:rPr>
+          <w:rFonts w:ascii="Segoe UI" w:hAnsi="Segoe UI" w:cs="Segoe UI"/>
           <w:lang w:val="nl-BE"/>
         </w:rPr>
         <w:t>strategie is</w:t>
       </w:r>
       <w:r>
         <w:rPr>
+          <w:rFonts w:ascii="Segoe UI" w:hAnsi="Segoe UI" w:cs="Segoe UI"/>
           <w:lang w:val="nl-BE"/>
         </w:rPr>
         <w:t xml:space="preserve"> om allebei te zwijgen</w:t>
       </w:r>
       <w:r>
         <w:rPr>
+          <w:rFonts w:ascii="Segoe UI" w:hAnsi="Segoe UI" w:cs="Segoe UI"/>
           <w:lang w:val="nl-BE"/>
         </w:rPr>
         <w:t xml:space="preserve">, maar </w:t>
       </w:r>
       <w:r>
         <w:rPr>
+          <w:rFonts w:ascii="Segoe UI" w:hAnsi="Segoe UI" w:cs="Segoe UI"/>
           <w:lang w:val="nl-BE"/>
         </w:rPr>
         <w:t>perfec</w:t>
       </w:r>
       <w:r>
         <w:rPr>
+          <w:rFonts w:ascii="Segoe UI" w:hAnsi="Segoe UI" w:cs="Segoe UI"/>
           <w:lang w:val="nl-BE"/>
         </w:rPr>
         <w:t>t rationele spelers</w:t>
       </w:r>
       <w:r>
         <w:rPr>
+          <w:rFonts w:ascii="Segoe UI" w:hAnsi="Segoe UI" w:cs="Segoe UI"/>
           <w:lang w:val="nl-BE"/>
         </w:rPr>
         <w:t xml:space="preserve"> kiezen </w:t>
       </w:r>
       <w:r>
         <w:rPr>
+          <w:rFonts w:ascii="Segoe UI" w:hAnsi="Segoe UI" w:cs="Segoe UI"/>
           <w:lang w:val="nl-BE"/>
         </w:rPr>
         <w:t xml:space="preserve">er toch voor </w:t>
       </w:r>
       <w:r>
         <w:rPr>
-          <w:lang w:val="nl-BE"/>
-        </w:rPr>
-        <w:lastRenderedPageBreak/>
+          <w:rFonts w:ascii="Segoe UI" w:hAnsi="Segoe UI" w:cs="Segoe UI"/>
+          <w:lang w:val="nl-BE"/>
+        </w:rPr>
         <w:t xml:space="preserve">om allebei te bekennen. Dit levert hen </w:t>
       </w:r>
       <w:r>
         <w:rPr>
+          <w:rFonts w:ascii="Segoe UI" w:hAnsi="Segoe UI" w:cs="Segoe UI"/>
           <w:lang w:val="nl-BE"/>
         </w:rPr>
         <w:t>drie</w:t>
       </w:r>
       <w:r>
         <w:rPr>
+          <w:rFonts w:ascii="Segoe UI" w:hAnsi="Segoe UI" w:cs="Segoe UI"/>
           <w:lang w:val="nl-BE"/>
         </w:rPr>
         <w:t xml:space="preserve"> jaar</w:t>
       </w:r>
       <w:r>
         <w:rPr>
-          <w:lang w:val="nl-BE"/>
-        </w:rPr>
-        <w:t xml:space="preserve"> gevangeis op in plaats van een</w:t>
-      </w:r>
-      <w:r>
-        <w:rPr>
+          <w:rFonts w:ascii="Segoe UI" w:hAnsi="Segoe UI" w:cs="Segoe UI"/>
+          <w:lang w:val="nl-BE"/>
+        </w:rPr>
+        <w:t xml:space="preserve"> gevange</w:t>
+      </w:r>
+      <w:r>
+        <w:rPr>
+          <w:rFonts w:ascii="Segoe UI" w:hAnsi="Segoe UI" w:cs="Segoe UI"/>
+          <w:lang w:val="nl-BE"/>
+        </w:rPr>
+        <w:t>n</w:t>
+      </w:r>
+      <w:r>
+        <w:rPr>
+          <w:rFonts w:ascii="Segoe UI" w:hAnsi="Segoe UI" w:cs="Segoe UI"/>
+          <w:lang w:val="nl-BE"/>
+        </w:rPr>
+        <w:t>is op in plaats van een</w:t>
+      </w:r>
+      <w:r>
+        <w:rPr>
+          <w:rFonts w:ascii="Segoe UI" w:hAnsi="Segoe UI" w:cs="Segoe UI"/>
           <w:lang w:val="nl-BE"/>
         </w:rPr>
         <w:t xml:space="preserve"> jaar. Waarom spelers dit doen kan uitgelegd worden aan de hand van </w:t>
@@ -431,6 +633,7 @@
       <w:commentRangeStart w:id="0"/>
       <w:r>
         <w:rPr>
+          <w:rFonts w:ascii="Segoe UI" w:hAnsi="Segoe UI" w:cs="Segoe UI"/>
           <w:lang w:val="nl-BE"/>
         </w:rPr>
         <w:t>speltheorie</w:t>
@@ -439,7 +642,7 @@
       <w:r>
         <w:rPr>
           <w:rStyle w:val="CommentReference"/>
-          <w:rFonts w:asciiTheme="minorHAnsi" w:eastAsiaTheme="minorHAnsi" w:hAnsiTheme="minorHAnsi" w:cstheme="minorBidi"/>
+          <w:rFonts w:ascii="Segoe UI" w:eastAsiaTheme="minorHAnsi" w:hAnsi="Segoe UI" w:cs="Segoe UI"/>
           <w:kern w:val="0"/>
           <w:lang w:eastAsia="en-US" w:bidi="ar-SA"/>
         </w:rPr>
@@ -447,6 +650,7 @@
       </w:r>
       <w:r>
         <w:rPr>
+          <w:rFonts w:ascii="Segoe UI" w:hAnsi="Segoe UI" w:cs="Segoe UI"/>
           <w:lang w:val="nl-BE"/>
         </w:rPr>
         <w:t xml:space="preserve">. </w:t>
@@ -457,6 +661,7 @@
         <w:pStyle w:val="Standard"/>
         <w:jc w:val="both"/>
         <w:rPr>
+          <w:rFonts w:ascii="Segoe UI" w:hAnsi="Segoe UI" w:cs="Segoe UI"/>
           <w:lang w:val="nl-BE"/>
         </w:rPr>
       </w:pPr>
@@ -466,21 +671,87 @@
         <w:pStyle w:val="Standard"/>
         <w:jc w:val="both"/>
         <w:rPr>
-          <w:lang w:val="nl-BE"/>
-        </w:rPr>
-      </w:pPr>
-      <w:commentRangeStart w:id="1"/>
-      <w:r>
-        <w:rPr>
-          <w:lang w:val="nl-BE"/>
-        </w:rPr>
-        <w:t>Speltheorie</w:t>
-      </w:r>
-      <w:commentRangeEnd w:id="1"/>
+          <w:rFonts w:ascii="Segoe UI" w:hAnsi="Segoe UI" w:cs="Segoe UI"/>
+          <w:lang w:val="nl-BE"/>
+        </w:rPr>
+      </w:pPr>
+      <w:r>
+        <w:rPr>
+          <w:rFonts w:ascii="Segoe UI" w:hAnsi="Segoe UI" w:cs="Segoe UI"/>
+          <w:lang w:val="nl-BE"/>
+        </w:rPr>
+        <w:t>GESCHIEDENIS SPELTHEORIE</w:t>
+      </w:r>
+    </w:p>
+    <w:p>
+      <w:pPr>
+        <w:pStyle w:val="Standard"/>
+        <w:jc w:val="both"/>
+        <w:rPr>
+          <w:rFonts w:ascii="Segoe UI" w:hAnsi="Segoe UI" w:cs="Segoe UI"/>
+          <w:lang w:val="nl-BE"/>
+        </w:rPr>
+      </w:pPr>
+      <w:r>
+        <w:rPr>
+          <w:rFonts w:ascii="Segoe UI" w:hAnsi="Segoe UI" w:cs="Segoe UI"/>
+          <w:lang w:val="nl-BE"/>
+        </w:rPr>
+        <w:t xml:space="preserve">Speltheorie is dus in het algemeen een studie van mathematische modellen van rationele spelers die willen samenwerken of niet-samenwerken. Het is pas in opgang gekomen </w:t>
+      </w:r>
+      <w:r>
+        <w:rPr>
+          <w:rFonts w:ascii="Segoe UI" w:hAnsi="Segoe UI" w:cs="Segoe UI"/>
+          <w:lang w:val="nl-BE"/>
+        </w:rPr>
+        <w:t xml:space="preserve">gedurende de tweede wereldoorlog </w:t>
+      </w:r>
+      <w:r>
+        <w:rPr>
+          <w:rFonts w:ascii="Segoe UI" w:hAnsi="Segoe UI" w:cs="Segoe UI"/>
+          <w:lang w:val="nl-BE"/>
+        </w:rPr>
+        <w:t>met</w:t>
+      </w:r>
+      <w:r>
+        <w:rPr>
+          <w:rFonts w:ascii="Segoe UI" w:hAnsi="Segoe UI" w:cs="Segoe UI"/>
+          <w:lang w:val="nl-BE"/>
+        </w:rPr>
+        <w:t xml:space="preserve"> Oskar Morgenstern en John von Neumann die beide een boek</w:t>
+      </w:r>
+      <w:r>
+        <w:rPr>
+          <w:rFonts w:ascii="Segoe UI" w:hAnsi="Segoe UI" w:cs="Segoe UI"/>
+          <w:lang w:val="nl-BE"/>
+        </w:rPr>
+        <w:t xml:space="preserve"> publiceerde</w:t>
+      </w:r>
+      <w:r>
+        <w:rPr>
+          <w:rFonts w:ascii="Segoe UI" w:hAnsi="Segoe UI" w:cs="Segoe UI"/>
+          <w:lang w:val="nl-BE"/>
+        </w:rPr>
+        <w:t>n</w:t>
+      </w:r>
+      <w:r>
+        <w:rPr>
+          <w:rFonts w:ascii="Segoe UI" w:hAnsi="Segoe UI" w:cs="Segoe UI"/>
+          <w:lang w:val="nl-BE"/>
+        </w:rPr>
+        <w:t xml:space="preserve"> over speltheorie</w:t>
+      </w:r>
+      <w:r>
+        <w:rPr>
+          <w:rFonts w:ascii="Segoe UI" w:hAnsi="Segoe UI" w:cs="Segoe UI"/>
+          <w:lang w:val="nl-BE"/>
+        </w:rPr>
+        <w:t xml:space="preserve">, getiteld “Theory of Games and Economic Behaviour“ (De speltheorie en economisch gedrag) in </w:t>
+      </w:r>
       <w:r>
         <w:rPr>
           <w:rStyle w:val="CommentReference"/>
-          <w:rFonts w:asciiTheme="minorHAnsi" w:eastAsiaTheme="minorHAnsi" w:hAnsiTheme="minorHAnsi" w:cstheme="minorBidi"/>
+          <w:rFonts w:ascii="Segoe UI" w:eastAsiaTheme="minorHAnsi" w:hAnsi="Segoe UI" w:cs="Segoe UI"/>
           <w:kern w:val="0"/>
           <w:lang w:eastAsia="en-US" w:bidi="ar-SA"/>
         </w:rPr>
@@ -488,135 +759,92 @@
       </w:r>
       <w:r>
         <w:rPr>
-          <w:lang w:val="nl-BE"/>
-        </w:rPr>
-        <w:t xml:space="preserve"> is dus in het algemeen een studie van mathematische modellen van rationele spelers die willen samenwerken of niet-samenwerken. Het is pas in opgang gekomen </w:t>
-      </w:r>
-      <w:r>
-        <w:rPr>
-          <w:lang w:val="nl-BE"/>
-        </w:rPr>
-        <w:t xml:space="preserve">gedurende de tweede wereldoorlog </w:t>
-      </w:r>
-      <w:r>
-        <w:rPr>
-          <w:lang w:val="nl-BE"/>
-        </w:rPr>
-        <w:t>met</w:t>
-      </w:r>
-      <w:r>
-        <w:rPr>
-          <w:lang w:val="nl-BE"/>
-        </w:rPr>
-        <w:t xml:space="preserve"> Oskar Morgenstern en John von Neumann die beide een boek</w:t>
-      </w:r>
-      <w:r>
-        <w:rPr>
-          <w:lang w:val="nl-BE"/>
-        </w:rPr>
-        <w:t xml:space="preserve"> publiceerde</w:t>
-      </w:r>
-      <w:r>
-        <w:rPr>
-          <w:lang w:val="nl-BE"/>
-        </w:rPr>
-        <w:t>n</w:t>
-      </w:r>
-      <w:r>
-        <w:rPr>
-          <w:lang w:val="nl-BE"/>
-        </w:rPr>
-        <w:t xml:space="preserve"> over speltheorie</w:t>
-      </w:r>
-      <w:r>
-        <w:rPr>
-          <w:lang w:val="nl-BE"/>
-        </w:rPr>
-        <w:t xml:space="preserve">, </w:t>
-      </w:r>
-      <w:r>
-        <w:rPr>
-          <w:lang w:val="nl-BE"/>
-        </w:rPr>
-        <w:t>getiteld </w:t>
-      </w:r>
-      <w:r>
-        <w:rPr>
-          <w:lang w:val="nl-BE"/>
-        </w:rPr>
-        <w:t>“</w:t>
-      </w:r>
-      <w:r>
-        <w:rPr>
-          <w:lang w:val="nl-BE"/>
-        </w:rPr>
-        <w:t>Theory of Games and Economic Behaviour</w:t>
-      </w:r>
-      <w:r>
-        <w:rPr>
-          <w:lang w:val="nl-BE"/>
-        </w:rPr>
-        <w:t>“</w:t>
-      </w:r>
-      <w:r>
-        <w:rPr>
-          <w:lang w:val="nl-BE"/>
-        </w:rPr>
-        <w:t> (De speltheorie en economisch gedrag)</w:t>
-      </w:r>
-      <w:r>
-        <w:rPr>
-          <w:lang w:val="nl-BE"/>
-        </w:rPr>
-        <w:t xml:space="preserve"> in </w:t>
-      </w:r>
-      <w:r>
-        <w:rPr>
-          <w:rStyle w:val="CommentReference"/>
-          <w:rFonts w:asciiTheme="minorHAnsi" w:eastAsiaTheme="minorHAnsi" w:hAnsiTheme="minorHAnsi" w:cstheme="minorBidi"/>
-          <w:kern w:val="0"/>
-          <w:lang w:eastAsia="en-US" w:bidi="ar-SA"/>
-        </w:rPr>
-        <w:commentReference w:id="2"/>
-      </w:r>
-      <w:r>
-        <w:rPr>
-          <w:lang w:val="nl-BE"/>
-        </w:rPr>
-        <w:t>1944. Later volgde er een boek dat</w:t>
-      </w:r>
-      <w:r>
-        <w:rPr>
+          <w:rFonts w:ascii="Segoe UI" w:hAnsi="Segoe UI" w:cs="Segoe UI"/>
+          <w:lang w:val="nl-BE"/>
+        </w:rPr>
+        <w:t xml:space="preserve">1944. Later </w:t>
+      </w:r>
+      <w:r>
+        <w:rPr>
+          <w:rFonts w:ascii="Segoe UI" w:hAnsi="Segoe UI" w:cs="Segoe UI"/>
+          <w:lang w:val="nl-BE"/>
+        </w:rPr>
+        <w:lastRenderedPageBreak/>
+        <w:t>volgde er een boek dat</w:t>
+      </w:r>
+      <w:r>
+        <w:rPr>
+          <w:rFonts w:ascii="Segoe UI" w:hAnsi="Segoe UI" w:cs="Segoe UI"/>
           <w:lang w:val="nl-BE"/>
         </w:rPr>
         <w:t xml:space="preserve"> speltheorie toepaste op de economie. John Nash speelde ook een grote rol in de geschiedenis van de speltheorie. </w:t>
       </w:r>
       <w:r>
         <w:rPr>
+          <w:rFonts w:ascii="Segoe UI" w:hAnsi="Segoe UI" w:cs="Segoe UI"/>
           <w:lang w:val="nl-BE"/>
         </w:rPr>
         <w:t>Het Nash evenwicht werd naar hem vernoemd</w:t>
       </w:r>
       <w:r>
         <w:rPr>
-          <w:lang w:val="nl-BE"/>
-        </w:rPr>
-        <w:t xml:space="preserve">. Een Nash equilibrium wordt gezien als een evenwicht tussen beide spelers zodat ze allebei de beste tactiek kiezen en niet meer veranderen als de andere van tacktiek veranderen. </w:t>
-      </w:r>
-      <w:r>
-        <w:rPr>
+          <w:rFonts w:ascii="Segoe UI" w:hAnsi="Segoe UI" w:cs="Segoe UI"/>
+          <w:lang w:val="nl-BE"/>
+        </w:rPr>
+        <w:t>. Een Nash evenwicht</w:t>
+      </w:r>
+      <w:r>
+        <w:rPr>
+          <w:rFonts w:ascii="Segoe UI" w:hAnsi="Segoe UI" w:cs="Segoe UI"/>
+          <w:lang w:val="nl-BE"/>
+        </w:rPr>
+        <w:t xml:space="preserve"> wordt gezien als een evenwicht tussen beide spelers zodat ze allebei de beste tactiek kiezen en niet meer v</w:t>
+      </w:r>
+      <w:r>
+        <w:rPr>
+          <w:rFonts w:ascii="Segoe UI" w:hAnsi="Segoe UI" w:cs="Segoe UI"/>
+          <w:lang w:val="nl-BE"/>
+        </w:rPr>
+        <w:t>eranderen als de andere van tac</w:t>
+      </w:r>
+      <w:r>
+        <w:rPr>
+          <w:rFonts w:ascii="Segoe UI" w:hAnsi="Segoe UI" w:cs="Segoe UI"/>
+          <w:lang w:val="nl-BE"/>
+        </w:rPr>
+        <w:t xml:space="preserve">tiek veranderen. </w:t>
+      </w:r>
+      <w:r>
+        <w:rPr>
+          <w:rFonts w:ascii="Segoe UI" w:hAnsi="Segoe UI" w:cs="Segoe UI"/>
           <w:lang w:val="nl-BE"/>
         </w:rPr>
         <w:t xml:space="preserve">John Nash breide het Nash evenwicht in een paper nog uit </w:t>
       </w:r>
       <w:r>
         <w:rPr>
-          <w:lang w:val="nl-BE"/>
-        </w:rPr>
-        <w:t xml:space="preserve">met gemengde strategiën. </w:t>
-      </w:r>
-      <w:r>
-        <w:rPr>
+          <w:rFonts w:ascii="Segoe UI" w:hAnsi="Segoe UI" w:cs="Segoe UI"/>
+          <w:lang w:val="nl-BE"/>
+        </w:rPr>
+        <w:t>met gemengde strategi</w:t>
+      </w:r>
+      <w:r>
+        <w:rPr>
+          <w:rFonts w:ascii="Segoe UI" w:hAnsi="Segoe UI" w:cs="Segoe UI"/>
+          <w:lang w:val="nl-BE"/>
+        </w:rPr>
+        <w:t>e</w:t>
+      </w:r>
+      <w:r>
+        <w:rPr>
+          <w:rFonts w:ascii="Segoe UI" w:hAnsi="Segoe UI" w:cs="Segoe UI"/>
+          <w:lang w:val="nl-BE"/>
+        </w:rPr>
+        <w:t>ën.</w:t>
+      </w:r>
+      <w:r>
+        <w:rPr>
+          <w:rFonts w:ascii="Segoe UI" w:hAnsi="Segoe UI" w:cs="Segoe UI"/>
           <w:lang w:val="nl-BE"/>
         </w:rPr>
         <w:tab/>
@@ -628,12 +856,14 @@
         <w:pStyle w:val="Standard"/>
         <w:jc w:val="both"/>
         <w:rPr>
-          <w:lang w:val="nl-BE"/>
-        </w:rPr>
-      </w:pPr>
-      <w:commentRangeStart w:id="3"/>
-      <w:r>
-        <w:rPr>
+          <w:rFonts w:ascii="Segoe UI" w:hAnsi="Segoe UI" w:cs="Segoe UI"/>
+          <w:lang w:val="nl-BE"/>
+        </w:rPr>
+      </w:pPr>
+      <w:commentRangeStart w:id="2"/>
+      <w:r>
+        <w:rPr>
+          <w:rFonts w:ascii="Segoe UI" w:hAnsi="Segoe UI" w:cs="Segoe UI"/>
           <w:lang w:val="nl-BE"/>
         </w:rPr>
         <w:t>{{</w:t>
@@ -641,6 +871,7 @@
       <w:hyperlink r:id="rId6" w:tooltip="Robert Axelrod (de pagina bestaat niet)" w:history="1">
         <w:r>
           <w:rPr>
+            <w:rFonts w:ascii="Segoe UI" w:hAnsi="Segoe UI" w:cs="Segoe UI"/>
             <w:lang w:val="nl-BE"/>
           </w:rPr>
           <w:t>Robert Axelrod</w:t>
@@ -648,25 +879,15 @@
       </w:hyperlink>
       <w:r>
         <w:rPr>
-          <w:lang w:val="nl-BE"/>
-        </w:rPr>
-        <w:t> wilde in 1979 middels een wedstrijd uitvinden w</w:t>
-      </w:r>
-      <w:r>
-        <w:rPr>
-          <w:lang w:val="nl-BE"/>
-        </w:rPr>
-        <w:t xml:space="preserve">elke strategie het beste werkte </w:t>
-      </w:r>
-      <w:r>
-        <w:rPr>
-          <w:lang w:val="nl-BE"/>
-        </w:rPr>
-        <w:t>bij herhaalde </w:t>
+          <w:rFonts w:ascii="Segoe UI" w:hAnsi="Segoe UI" w:cs="Segoe UI"/>
+          <w:lang w:val="nl-BE"/>
+        </w:rPr>
+        <w:t> wilde in 1979 middels een wedstrijd uitvinden welke strategie het beste werkte bij herhaalde </w:t>
       </w:r>
       <w:hyperlink r:id="rId7" w:tooltip="Gevangenendilemma" w:history="1">
         <w:r>
           <w:rPr>
+            <w:rFonts w:ascii="Segoe UI" w:hAnsi="Segoe UI" w:cs="Segoe UI"/>
             <w:lang w:val="nl-BE"/>
           </w:rPr>
           <w:t>gevangenendilemma</w:t>
@@ -674,6 +895,7 @@
       </w:hyperlink>
       <w:r>
         <w:rPr>
+          <w:rFonts w:ascii="Segoe UI" w:hAnsi="Segoe UI" w:cs="Segoe UI"/>
           <w:lang w:val="nl-BE"/>
         </w:rPr>
         <w:t>’s. </w:t>
@@ -681,6 +903,7 @@
       <w:hyperlink r:id="rId8" w:tooltip="Anatol Rapoport" w:history="1">
         <w:r>
           <w:rPr>
+            <w:rFonts w:ascii="Segoe UI" w:hAnsi="Segoe UI" w:cs="Segoe UI"/>
             <w:lang w:val="nl-BE"/>
           </w:rPr>
           <w:t>Anatol Rapoport</w:t>
@@ -688,20 +911,15 @@
       </w:hyperlink>
       <w:r>
         <w:rPr>
-          <w:lang w:val="nl-BE"/>
-        </w:rPr>
-        <w:t xml:space="preserve"> heeft voor deze wedstrijd het systeem 'tit for tat' ontwikkeld. Op grond van dit systeem vond hij een schijnbaar optimum voor het gevangenendilemma door steeds coöperatief te handelen, behalve als de ander niet-coöperatief handelde. Dit </w:t>
-      </w:r>
-      <w:r>
-        <w:rPr>
-          <w:lang w:val="nl-BE"/>
-        </w:rPr>
-        <w:lastRenderedPageBreak/>
-        <w:t>systeem gold jarenlang als de beste oplossing tot het in 1993 werd vervangen door de theorie van </w:t>
+          <w:rFonts w:ascii="Segoe UI" w:hAnsi="Segoe UI" w:cs="Segoe UI"/>
+          <w:lang w:val="nl-BE"/>
+        </w:rPr>
+        <w:t> heeft voor deze wedstrijd het systeem 'tit for tat' ontwikkeld. Op grond van dit systeem vond hij een schijnbaar optimum voor het gevangenendilemma door steeds coöperatief te handelen, behalve als de ander niet-coöperatief handelde. Dit systeem gold jarenlang als de beste oplossing tot het in 1993 werd vervangen door de theorie van </w:t>
       </w:r>
       <w:hyperlink r:id="rId9" w:tooltip="Martin Nowak (de pagina bestaat niet)" w:history="1">
         <w:r>
           <w:rPr>
+            <w:rFonts w:ascii="Segoe UI" w:hAnsi="Segoe UI" w:cs="Segoe UI"/>
             <w:lang w:val="nl-BE"/>
           </w:rPr>
           <w:t>Martin Nowak</w:t>
@@ -709,6 +927,7 @@
       </w:hyperlink>
       <w:r>
         <w:rPr>
+          <w:rFonts w:ascii="Segoe UI" w:hAnsi="Segoe UI" w:cs="Segoe UI"/>
           <w:lang w:val="nl-BE"/>
         </w:rPr>
         <w:t> en </w:t>
@@ -716,6 +935,7 @@
       <w:hyperlink r:id="rId10" w:tooltip="Karl Sigmund (de pagina bestaat niet)" w:history="1">
         <w:r>
           <w:rPr>
+            <w:rFonts w:ascii="Segoe UI" w:hAnsi="Segoe UI" w:cs="Segoe UI"/>
             <w:lang w:val="nl-BE"/>
           </w:rPr>
           <w:t>Karl Sigmund</w:t>
@@ -723,28 +943,31 @@
       </w:hyperlink>
       <w:r>
         <w:rPr>
+          <w:rFonts w:ascii="Segoe UI" w:hAnsi="Segoe UI" w:cs="Segoe UI"/>
           <w:lang w:val="nl-BE"/>
         </w:rPr>
         <w:t>. Deze gaat ervan uit dat je dezelfde strategie moet volgen als in de vorige zet wanneer die tot een gunstig resultaat leidde en moet wisselen van strategie wanneer dit niet het geval was }}</w:t>
       </w:r>
-      <w:commentRangeEnd w:id="3"/>
+      <w:commentRangeEnd w:id="2"/>
       <w:r>
         <w:rPr>
           <w:rStyle w:val="CommentReference"/>
-          <w:rFonts w:asciiTheme="minorHAnsi" w:eastAsiaTheme="minorHAnsi" w:hAnsiTheme="minorHAnsi" w:cstheme="minorBidi"/>
+          <w:rFonts w:ascii="Segoe UI" w:eastAsiaTheme="minorHAnsi" w:hAnsi="Segoe UI" w:cs="Segoe UI"/>
           <w:kern w:val="0"/>
           <w:lang w:eastAsia="en-US" w:bidi="ar-SA"/>
         </w:rPr>
-        <w:commentReference w:id="3"/>
-      </w:r>
-      <w:r>
-        <w:rPr>
+        <w:commentReference w:id="2"/>
+      </w:r>
+      <w:r>
+        <w:rPr>
+          <w:rFonts w:ascii="Segoe UI" w:hAnsi="Segoe UI" w:cs="Segoe UI"/>
           <w:lang w:val="nl-BE"/>
         </w:rPr>
         <w:t xml:space="preserve"> </w:t>
       </w:r>
       <w:r>
         <w:rPr>
+          <w:rFonts w:ascii="Segoe UI" w:hAnsi="Segoe UI" w:cs="Segoe UI"/>
           <w:lang w:val="nl-BE"/>
         </w:rPr>
         <w:t>Over John Nash is een prachtige film gemaakt, “A Beautiful Mind”.</w:t>
@@ -755,6 +978,7 @@
         <w:pStyle w:val="Standard"/>
         <w:jc w:val="both"/>
         <w:rPr>
+          <w:rFonts w:ascii="Segoe UI" w:hAnsi="Segoe UI" w:cs="Segoe UI"/>
           <w:lang w:val="nl-BE"/>
         </w:rPr>
       </w:pPr>
@@ -764,134 +988,16 @@
         <w:pStyle w:val="Standard"/>
         <w:jc w:val="both"/>
         <w:rPr>
-          <w:lang w:val="nl-BE"/>
-        </w:rPr>
-      </w:pPr>
-      <w:r>
-        <w:rPr>
-          <w:lang w:val="nl-BE"/>
-        </w:rPr>
-        <w:t>Speltheorie kan op verschillende domeinen toegepa</w:t>
-      </w:r>
-      <w:r>
-        <w:rPr>
-          <w:lang w:val="nl-BE"/>
-        </w:rPr>
-        <w:t>st worden.</w:t>
-      </w:r>
-      <w:r>
-        <w:rPr>
-          <w:lang w:val="nl-BE"/>
-        </w:rPr>
-        <w:t xml:space="preserve"> </w:t>
-      </w:r>
-      <w:r>
-        <w:rPr>
-          <w:lang w:val="nl-BE"/>
-        </w:rPr>
-        <w:t>Denk maar aan politiek</w:t>
-      </w:r>
-      <w:r>
-        <w:rPr>
-          <w:lang w:val="nl-BE"/>
-        </w:rPr>
-        <w:t>,</w:t>
-      </w:r>
-      <w:r>
-        <w:rPr>
-          <w:lang w:val="nl-BE"/>
-        </w:rPr>
-        <w:t xml:space="preserve"> </w:t>
-      </w:r>
-      <w:r>
-        <w:rPr>
-          <w:lang w:val="nl-BE"/>
-        </w:rPr>
-        <w:t xml:space="preserve"> economie,</w:t>
-      </w:r>
-      <w:r>
-        <w:rPr>
-          <w:lang w:val="nl-BE"/>
-        </w:rPr>
-        <w:t xml:space="preserve"> biologie, sociologie </w:t>
-      </w:r>
-      <w:r>
-        <w:rPr>
-          <w:lang w:val="nl-BE"/>
-        </w:rPr>
-        <w:t xml:space="preserve"> … en ook security. </w:t>
-      </w:r>
-      <w:r>
-        <w:rPr>
-          <w:lang w:val="nl-BE"/>
-        </w:rPr>
-        <w:t>Security is het geheel van middelen die ingezet worden om een doel te beveiligen tegen kwaadaardige bedreigingen. Cybersecurity is een onderdeel van security en focust zich op het beveiligen van computerge</w:t>
-      </w:r>
-      <w:r>
-        <w:rPr>
-          <w:lang w:val="nl-BE"/>
-        </w:rPr>
-        <w:t>stuurde apparaturen</w:t>
-      </w:r>
-      <w:r>
-        <w:rPr>
-          <w:lang w:val="nl-BE"/>
-        </w:rPr>
-        <w:t xml:space="preserve"> zoals computers en smartphones en dergelijke, </w:t>
-      </w:r>
-      <w:r>
-        <w:rPr>
-          <w:lang w:val="nl-BE"/>
-        </w:rPr>
-        <w:t>evenals computer netwerken zoals publieke en private netwerken, met inbegrip van het hele internet.</w:t>
-      </w:r>
-      <w:r>
-        <w:rPr>
-          <w:lang w:val="nl-BE"/>
-        </w:rPr>
-        <w:t xml:space="preserve"> Het is het nemen van maatregelen om in</w:t>
-      </w:r>
-      <w:r>
-        <w:rPr>
-          <w:lang w:val="nl-BE"/>
-        </w:rPr>
-        <w:t>t</w:t>
-      </w:r>
-      <w:r>
-        <w:rPr>
-          <w:lang w:val="nl-BE"/>
-        </w:rPr>
-        <w:t xml:space="preserve">egriteit, confidentialiteit en beschikbaarheid van data te garanderen. </w:t>
-      </w:r>
-      <w:r>
-        <w:rPr>
-          <w:lang w:val="nl-BE"/>
-        </w:rPr>
-        <w:t xml:space="preserve">Dat betekent dat er de zekerheid wordt gegeven dat data niet wordt verwijderd zonder toelating, dat de data altijd toegankelijk is en dat de data niet wordt gelezen of gewijzigd door iemand die hier geen toegang toe heeft. Om te weten hoe een systeem verdedigd moet worden is het belangrijk om de verschillende manieren te kennen van hoe een systeem aangevallen kan worden. Een van de manieren om een systeem of computer aan te vallen is door het gebruik van malware. Malware is </w:t>
-      </w:r>
-      <w:r>
-        <w:rPr>
-          <w:lang w:val="nl-BE"/>
-        </w:rPr>
-        <w:t xml:space="preserve">een slecht stuk programma dat gaat proberen om op onbeveiligde </w:t>
-      </w:r>
-      <w:r>
-        <w:rPr>
-          <w:lang w:val="nl-BE"/>
-        </w:rPr>
-        <w:t xml:space="preserve">systemen of </w:t>
-      </w:r>
-      <w:r>
-        <w:rPr>
-          <w:lang w:val="nl-BE"/>
-        </w:rPr>
-        <w:t>computers binnen te geraken en daar aan gevoelige informatie te geraken.</w:t>
-      </w:r>
-      <w:r>
-        <w:rPr>
-          <w:lang w:val="nl-BE"/>
-        </w:rPr>
-        <w:t xml:space="preserve"> Virussen, wormen, trojans zijn voorbeelden van malware. </w:t>
+          <w:rFonts w:ascii="Segoe UI" w:hAnsi="Segoe UI" w:cs="Segoe UI"/>
+          <w:lang w:val="nl-BE"/>
+        </w:rPr>
+      </w:pPr>
+      <w:r>
+        <w:rPr>
+          <w:rFonts w:ascii="Segoe UI" w:hAnsi="Segoe UI" w:cs="Segoe UI"/>
+          <w:lang w:val="nl-BE"/>
+        </w:rPr>
+        <w:t>SPELTHEORIE EN CYBERSECURITY</w:t>
       </w:r>
     </w:p>
     <w:p>
@@ -899,284 +1005,272 @@
         <w:pStyle w:val="Standard"/>
         <w:jc w:val="both"/>
         <w:rPr>
-          <w:lang w:val="nl-BE"/>
-        </w:rPr>
-      </w:pPr>
+          <w:rFonts w:ascii="Segoe UI" w:hAnsi="Segoe UI" w:cs="Segoe UI"/>
+          <w:lang w:val="nl-BE"/>
+        </w:rPr>
+      </w:pPr>
+      <w:r>
+        <w:rPr>
+          <w:rFonts w:ascii="Segoe UI" w:hAnsi="Segoe UI" w:cs="Segoe UI"/>
+          <w:lang w:val="nl-BE"/>
+        </w:rPr>
+        <w:t>Speltheorie kan op verschillende domeinen toegepa</w:t>
+      </w:r>
+      <w:r>
+        <w:rPr>
+          <w:rFonts w:ascii="Segoe UI" w:hAnsi="Segoe UI" w:cs="Segoe UI"/>
+          <w:lang w:val="nl-BE"/>
+        </w:rPr>
+        <w:t>st worden.</w:t>
+      </w:r>
+      <w:r>
+        <w:rPr>
+          <w:rFonts w:ascii="Segoe UI" w:hAnsi="Segoe UI" w:cs="Segoe UI"/>
+          <w:lang w:val="nl-BE"/>
+        </w:rPr>
+        <w:t xml:space="preserve"> </w:t>
+      </w:r>
+      <w:r>
+        <w:rPr>
+          <w:rFonts w:ascii="Segoe UI" w:hAnsi="Segoe UI" w:cs="Segoe UI"/>
+          <w:lang w:val="nl-BE"/>
+        </w:rPr>
+        <w:t>Denk maar aan politiek</w:t>
+      </w:r>
+      <w:r>
+        <w:rPr>
+          <w:rFonts w:ascii="Segoe UI" w:hAnsi="Segoe UI" w:cs="Segoe UI"/>
+          <w:lang w:val="nl-BE"/>
+        </w:rPr>
+        <w:t>,</w:t>
+      </w:r>
+      <w:r>
+        <w:rPr>
+          <w:rFonts w:ascii="Segoe UI" w:hAnsi="Segoe UI" w:cs="Segoe UI"/>
+          <w:lang w:val="nl-BE"/>
+        </w:rPr>
+        <w:t xml:space="preserve"> </w:t>
+      </w:r>
+      <w:r>
+        <w:rPr>
+          <w:rFonts w:ascii="Segoe UI" w:hAnsi="Segoe UI" w:cs="Segoe UI"/>
+          <w:lang w:val="nl-BE"/>
+        </w:rPr>
+        <w:t xml:space="preserve"> economie,</w:t>
+      </w:r>
+      <w:r>
+        <w:rPr>
+          <w:rFonts w:ascii="Segoe UI" w:hAnsi="Segoe UI" w:cs="Segoe UI"/>
+          <w:lang w:val="nl-BE"/>
+        </w:rPr>
+        <w:t xml:space="preserve"> biologie, </w:t>
+      </w:r>
+      <w:r>
+        <w:rPr>
+          <w:rFonts w:ascii="Segoe UI" w:hAnsi="Segoe UI" w:cs="Segoe UI"/>
+          <w:lang w:val="nl-BE"/>
+        </w:rPr>
+        <w:lastRenderedPageBreak/>
+        <w:t xml:space="preserve">sociologie </w:t>
+      </w:r>
+      <w:r>
+        <w:rPr>
+          <w:rFonts w:ascii="Segoe UI" w:hAnsi="Segoe UI" w:cs="Segoe UI"/>
+          <w:lang w:val="nl-BE"/>
+        </w:rPr>
+        <w:t xml:space="preserve"> … en ook security. </w:t>
+      </w:r>
+      <w:r>
+        <w:rPr>
+          <w:rFonts w:ascii="Segoe UI" w:hAnsi="Segoe UI" w:cs="Segoe UI"/>
+          <w:lang w:val="nl-BE"/>
+        </w:rPr>
+        <w:t>Security is het geheel van middelen die ingezet worden om een doel te beveiligen tegen kwaadaardige bedreigingen. Cybersecurity is een onderdeel van security en focust zich op het beveiligen van computerge</w:t>
+      </w:r>
+      <w:r>
+        <w:rPr>
+          <w:rFonts w:ascii="Segoe UI" w:hAnsi="Segoe UI" w:cs="Segoe UI"/>
+          <w:lang w:val="nl-BE"/>
+        </w:rPr>
+        <w:t>stuurde apparaturen</w:t>
+      </w:r>
+      <w:r>
+        <w:rPr>
+          <w:rFonts w:ascii="Segoe UI" w:hAnsi="Segoe UI" w:cs="Segoe UI"/>
+          <w:lang w:val="nl-BE"/>
+        </w:rPr>
+        <w:t xml:space="preserve"> zoals computers en smartphones en dergelijke, evenals computer netwerken zoals publieke en private netwerken, met inbegrip van het hele internet.</w:t>
+      </w:r>
+      <w:r>
+        <w:rPr>
+          <w:rFonts w:ascii="Segoe UI" w:hAnsi="Segoe UI" w:cs="Segoe UI"/>
+          <w:lang w:val="nl-BE"/>
+        </w:rPr>
+        <w:t xml:space="preserve"> Het is het nemen van maatregelen om in</w:t>
+      </w:r>
+      <w:r>
+        <w:rPr>
+          <w:rFonts w:ascii="Segoe UI" w:hAnsi="Segoe UI" w:cs="Segoe UI"/>
+          <w:lang w:val="nl-BE"/>
+        </w:rPr>
+        <w:t>t</w:t>
+      </w:r>
+      <w:r>
+        <w:rPr>
+          <w:rFonts w:ascii="Segoe UI" w:hAnsi="Segoe UI" w:cs="Segoe UI"/>
+          <w:lang w:val="nl-BE"/>
+        </w:rPr>
+        <w:t xml:space="preserve">egriteit, confidentialiteit en beschikbaarheid van data te garanderen. </w:t>
+      </w:r>
+      <w:r>
+        <w:rPr>
+          <w:rFonts w:ascii="Segoe UI" w:hAnsi="Segoe UI" w:cs="Segoe UI"/>
+          <w:lang w:val="nl-BE"/>
+        </w:rPr>
+        <w:t xml:space="preserve">Dat betekent dat er de zekerheid wordt gegeven dat data niet wordt verwijderd zonder toelating, dat de data altijd toegankelijk is en dat de data niet wordt gelezen of gewijzigd door iemand die hier geen toegang toe heeft. Om te weten hoe een systeem verdedigd moet worden is het belangrijk om de verschillende manieren te kennen van hoe een systeem aangevallen kan worden. Een van de manieren om een systeem of computer aan te vallen is door het gebruik van malware. Malware is </w:t>
+      </w:r>
+      <w:r>
+        <w:rPr>
+          <w:rFonts w:ascii="Segoe UI" w:hAnsi="Segoe UI" w:cs="Segoe UI"/>
+          <w:lang w:val="nl-BE"/>
+        </w:rPr>
+        <w:t xml:space="preserve">een slecht stuk programma dat gaat proberen om op onbeveiligde </w:t>
+      </w:r>
+      <w:r>
+        <w:rPr>
+          <w:rFonts w:ascii="Segoe UI" w:hAnsi="Segoe UI" w:cs="Segoe UI"/>
+          <w:lang w:val="nl-BE"/>
+        </w:rPr>
+        <w:t xml:space="preserve">systemen of </w:t>
+      </w:r>
+      <w:r>
+        <w:rPr>
+          <w:rFonts w:ascii="Segoe UI" w:hAnsi="Segoe UI" w:cs="Segoe UI"/>
+          <w:lang w:val="nl-BE"/>
+        </w:rPr>
+        <w:t>computers binnen te geraken en daar aan gevoelige informatie te geraken.</w:t>
+      </w:r>
+      <w:r>
+        <w:rPr>
+          <w:rFonts w:ascii="Segoe UI" w:hAnsi="Segoe UI" w:cs="Segoe UI"/>
+          <w:lang w:val="nl-BE"/>
+        </w:rPr>
+        <w:t xml:space="preserve"> Virussen, wormen, trojans zijn voorbeelden van malware. </w:t>
+      </w:r>
     </w:p>
     <w:p>
       <w:pPr>
         <w:pStyle w:val="Standard"/>
         <w:jc w:val="both"/>
         <w:rPr>
-          <w:lang w:val="nl-BE"/>
-        </w:rPr>
-      </w:pPr>
-      <w:r>
-        <w:rPr>
-          <w:lang w:val="nl-BE"/>
-        </w:rPr>
-        <w:t>Om beter te weten hoe een systeem of computer kan verdedigd worden tegen aanvallers kan men speltheorie gebruiken.</w:t>
-      </w:r>
-      <w:r>
-        <w:rPr>
-          <w:lang w:val="nl-BE"/>
-        </w:rPr>
-        <w:t xml:space="preserve"> </w:t>
-      </w:r>
-      <w:r>
-        <w:rPr>
-          <w:lang w:val="nl-BE"/>
-        </w:rPr>
-        <w:lastRenderedPageBreak/>
-        <w:t>Het spel dat gemodeleerd word is een spel tussen twee spelers, de verdediger en de aanvaller. De verdediger kan de netwerk manager zijn die het netwerk van een bedrijf zal moeten verdedigen. De aanvaller kan een programeur zijn die virussen schrijft om een netwerk van een bedrijf aan te vallen.</w:t>
-      </w:r>
-      <w:r>
-        <w:rPr>
-          <w:lang w:val="nl-BE"/>
-        </w:rPr>
-        <w:t xml:space="preserve"> In dit artikel bespreken we een bepaald model </w:t>
-      </w:r>
-      <w:r>
-        <w:rPr>
-          <w:lang w:val="nl-BE"/>
-        </w:rPr>
-        <w:t>om een spel te modelleren</w:t>
-      </w:r>
-      <w:r>
-        <w:rPr>
-          <w:lang w:val="nl-BE"/>
-        </w:rPr>
-        <w:t xml:space="preserve"> namelijk FlipIt. FlipIt is een spel dat bedacht is door onder andere Rivest, de man die aan de basis sto</w:t>
-      </w:r>
-      <w:r>
-        <w:rPr>
-          <w:lang w:val="nl-BE"/>
-        </w:rPr>
-        <w:t>nd van RSA. Met FlipIt wordt er</w:t>
-      </w:r>
-      <w:r>
-        <w:rPr>
-          <w:lang w:val="nl-BE"/>
-        </w:rPr>
-        <w:t xml:space="preserve"> een spel gespeeld tussen twee spelers, de verdediger en de aanvaller. Beiden willen ze </w:t>
-      </w:r>
-      <w:r>
-        <w:rPr>
-          <w:lang w:val="nl-BE"/>
-        </w:rPr>
-        <w:t xml:space="preserve">de </w:t>
-      </w:r>
-      <w:r>
-        <w:rPr>
-          <w:lang w:val="nl-BE"/>
-        </w:rPr>
-        <w:t>controle krijgen over een gemeenschappelijke resource.</w:t>
-      </w:r>
-      <w:r>
-        <w:rPr>
-          <w:lang w:val="nl-BE"/>
-        </w:rPr>
-        <w:t xml:space="preserve"> Deze resource kan bijvoorbeeld een wachtwoord, een computer of een volledig netwerk zijn. De spelers</w:t>
-      </w:r>
-      <w:r>
-        <w:rPr>
-          <w:lang w:val="nl-BE"/>
-        </w:rPr>
-        <w:t xml:space="preserve"> kunnen </w:t>
-      </w:r>
-      <w:r>
-        <w:rPr>
-          <w:lang w:val="nl-BE"/>
-        </w:rPr>
-        <w:t>de controle krijgen</w:t>
-      </w:r>
-      <w:r>
-        <w:rPr>
-          <w:lang w:val="nl-BE"/>
-        </w:rPr>
-        <w:t xml:space="preserve"> door de resource te flippen. </w:t>
-      </w:r>
-      <w:r>
-        <w:rPr>
-          <w:lang w:val="nl-BE"/>
-        </w:rPr>
-        <w:t xml:space="preserve">Met flippen wordt er een actie uitgevoerd door een van de spelers om controle te krijgen over de resource. </w:t>
-      </w:r>
-      <w:r>
-        <w:rPr>
-          <w:lang w:val="nl-BE"/>
-        </w:rPr>
-        <w:t>Dus als de defender de resource flipt dan heeft hij de controle over de resource. Als de attacker dan de resource flipt dan verliest de defender de controle over de resource en heeft de attacker nu de controle over de resource. Een flip kan op elk moment gebeuren. De spelers moeten niet tegelijkertij</w:t>
-      </w:r>
-      <w:r>
-        <w:rPr>
-          <w:lang w:val="nl-BE"/>
-        </w:rPr>
-        <w:t xml:space="preserve">d spelen of eerst wachten op een actie van de </w:t>
-      </w:r>
-      <w:r>
-        <w:rPr>
-          <w:lang w:val="nl-BE"/>
-        </w:rPr>
-        <w:t>andere</w:t>
-      </w:r>
-      <w:r>
-        <w:rPr>
-          <w:lang w:val="nl-BE"/>
-        </w:rPr>
-        <w:t xml:space="preserve"> speler</w:t>
-      </w:r>
-      <w:r>
-        <w:rPr>
-          <w:lang w:val="nl-BE"/>
-        </w:rPr>
-        <w:t>. Ze zijn vrij in he</w:t>
-      </w:r>
-      <w:r>
-        <w:rPr>
-          <w:lang w:val="nl-BE"/>
-        </w:rPr>
-        <w:t>t kiezen van wanneer ze spelen.</w:t>
-      </w:r>
-      <w:r>
-        <w:rPr>
-          <w:lang w:val="nl-BE"/>
-        </w:rPr>
-        <w:t xml:space="preserve"> Elke flip houdt wel een bepaalde kost in. </w:t>
-      </w:r>
-      <w:r>
-        <w:rPr>
-          <w:lang w:val="nl-BE"/>
-        </w:rPr>
-        <w:t xml:space="preserve">FlipIt is een spel dat oneindig lang doorgaat. Het doel van het spel is </w:t>
-      </w:r>
-      <w:r>
-        <w:rPr>
-          <w:lang w:val="nl-BE"/>
-        </w:rPr>
-        <w:t>om de tijd te maximaliseren dat ze de resource in bezit hebben en de kost te minimalise</w:t>
-      </w:r>
-      <w:r>
-        <w:rPr>
-          <w:lang w:val="nl-BE"/>
-        </w:rPr>
-        <w:t>ren. Het unieke</w:t>
-      </w:r>
-      <w:r>
-        <w:rPr>
-          <w:lang w:val="nl-BE"/>
-        </w:rPr>
-        <w:t xml:space="preserve"> aan FlipIt wat het anders maakt als de andere spellen in de speltheorie is dat het flippen “stealthy” gebeur</w:t>
-      </w:r>
-      <w:r>
-        <w:rPr>
-          <w:lang w:val="nl-BE"/>
-        </w:rPr>
-        <w:t>t</w:t>
-      </w:r>
-      <w:r>
-        <w:rPr>
-          <w:lang w:val="nl-BE"/>
-        </w:rPr>
-        <w:t>. Er wordt dus geheimlijk geflipt, dat betekent dat de andere niet weet wanneer zijn tegenspeler de controle over de resource pro</w:t>
-      </w:r>
-      <w:r>
-        <w:rPr>
-          <w:lang w:val="nl-BE"/>
-        </w:rPr>
-        <w:t>beert te nemen. Het kan voorvallen</w:t>
-      </w:r>
-      <w:r>
-        <w:rPr>
-          <w:lang w:val="nl-BE"/>
-        </w:rPr>
-        <w:t xml:space="preserve"> dat de attacker bijvoorbeeld denkt dat hij de controle over de resource kwijt is en een flip doet terwijl hij toch nog de controle over de </w:t>
-      </w:r>
-      <w:r>
-        <w:rPr>
-          <w:lang w:val="nl-BE"/>
-        </w:rPr>
-        <w:lastRenderedPageBreak/>
-        <w:t>resource</w:t>
-      </w:r>
-      <w:r>
-        <w:rPr>
-          <w:lang w:val="nl-BE"/>
-        </w:rPr>
-        <w:t xml:space="preserve"> </w:t>
-      </w:r>
-      <w:r>
-        <w:rPr>
-          <w:lang w:val="nl-BE"/>
-        </w:rPr>
-        <w:t xml:space="preserve">heeft. Dit wordt dan een “flop” genoemd omdat dit een verloren kost inhoud. </w:t>
-      </w:r>
+          <w:rFonts w:ascii="Segoe UI" w:hAnsi="Segoe UI" w:cs="Segoe UI"/>
+          <w:lang w:val="nl-BE"/>
+        </w:rPr>
+      </w:pPr>
     </w:p>
     <w:p>
       <w:pPr>
         <w:pStyle w:val="Standard"/>
         <w:jc w:val="both"/>
         <w:rPr>
-          <w:lang w:val="nl-BE"/>
-        </w:rPr>
-      </w:pPr>
+          <w:rFonts w:ascii="Segoe UI" w:hAnsi="Segoe UI" w:cs="Segoe UI"/>
+          <w:lang w:val="nl-BE"/>
+        </w:rPr>
+      </w:pPr>
+      <w:r>
+        <w:rPr>
+          <w:rFonts w:ascii="Segoe UI" w:hAnsi="Segoe UI" w:cs="Segoe UI"/>
+          <w:lang w:val="nl-BE"/>
+        </w:rPr>
+        <w:t>FLIPIT</w:t>
+      </w:r>
     </w:p>
     <w:p>
       <w:pPr>
         <w:pStyle w:val="Standard"/>
         <w:jc w:val="both"/>
         <w:rPr>
-          <w:lang w:val="nl-BE"/>
-        </w:rPr>
-      </w:pPr>
-      <w:r>
-        <w:rPr>
-          <w:lang w:val="nl-BE"/>
-        </w:rPr>
-        <w:t>FlipIt is een handig spel om bepaalde dingen te gaan modelleren. Wat we gaan proberen te modeleren is de propagatie van wormen en virussen in een netwerk model. De scoop van het netwerk model za</w:t>
-      </w:r>
-      <w:r>
-        <w:rPr>
-          <w:lang w:val="nl-BE"/>
-        </w:rPr>
-        <w:t>l een bedrijfsnetwerk zijn. Veel</w:t>
-      </w:r>
-      <w:r>
-        <w:rPr>
-          <w:lang w:val="nl-BE"/>
-        </w:rPr>
-        <w:t xml:space="preserve"> netwerken van bedri</w:t>
-      </w:r>
-      <w:r>
-        <w:rPr>
-          <w:lang w:val="nl-BE"/>
-        </w:rPr>
-        <w:t>jven moeten zich op een continue</w:t>
-      </w:r>
-      <w:r>
-        <w:rPr>
-          <w:lang w:val="nl-BE"/>
-        </w:rPr>
-        <w:t xml:space="preserve"> tijd verdedigen tegen indringers van buitenaf zoals virussen en wormen. Ze willen hun netwerk zo clean mogelijk. Als er dan toch een indringer is geslaagd om het netwerk binnen te dringen dan wilt de netwerk manager deze indringer zo snel mogelijk buitenkrijgen. Dit is niet altijd even makkelijk. Zeker niet wanneer de indringers geheimlijk binnenglippen en zich dan snel verspreiden. Het “I love you” virus is een voorbeeld van een virus dat zich snel verspreid. Dit virus </w:t>
-      </w:r>
-      <w:r>
-        <w:rPr>
-          <w:lang w:val="nl-BE"/>
-        </w:rPr>
-        <w:t xml:space="preserve">verspreid zich </w:t>
-      </w:r>
-      <w:r>
-        <w:rPr>
-          <w:lang w:val="nl-BE"/>
-        </w:rPr>
-        <w:t xml:space="preserve">via mail. Als iemand de mail opende met het I-love-you virus in dan kon dit virus zichzelf verspreiden door een mail te sturen met zichzelf naar iedereen in de contactlijst. Zo kon het virus zich heel snel verspreiden en kon uiteindelijk het netwerk van een bedrijf platleggen. Het platleggen gebeurde omdat er teveel verkeer was op het netwerk. Teveel pakketten gingen over en weer en uiteindelijk kan een netwerk dit niet meer aan en kan er niets meer geleverd worden. In dit voorbeeld was er een menselijke interactie nodig om het virus te doen verspreiden. Als niemand de mail opend dan kan het virus zich niet verspreiden. Jammer genoeg zijn er ook virussen die zich kunnen verspreiden zonder dat er iemand anders helpt. Deze virussen worden wormen genoemd. Een worm is ook een stukje slechte code die zich een weg baand van computer tot computer. De Stuxnetworm is een zeer bekende worm. Het starte met zich te verspreiden via geinfecteerde USB sticks </w:t>
-      </w:r>
-      <w:r>
-        <w:rPr>
+          <w:rFonts w:ascii="Segoe UI" w:hAnsi="Segoe UI" w:cs="Segoe UI"/>
+          <w:lang w:val="nl-BE"/>
+        </w:rPr>
+      </w:pPr>
+      <w:r>
+        <w:rPr>
+          <w:rFonts w:ascii="Segoe UI" w:hAnsi="Segoe UI" w:cs="Segoe UI"/>
+          <w:lang w:val="nl-BE"/>
+        </w:rPr>
+        <w:t>Om beter te weten hoe een systeem of computer kan verdedigd worden tegen aanvallers kan men speltheorie gebruiken.</w:t>
+      </w:r>
+      <w:r>
+        <w:rPr>
+          <w:rFonts w:ascii="Segoe UI" w:hAnsi="Segoe UI" w:cs="Segoe UI"/>
+          <w:lang w:val="nl-BE"/>
+        </w:rPr>
+        <w:t xml:space="preserve"> </w:t>
+      </w:r>
+      <w:r>
+        <w:rPr>
+          <w:rFonts w:ascii="Segoe UI" w:hAnsi="Segoe UI" w:cs="Segoe UI"/>
+          <w:lang w:val="nl-BE"/>
+        </w:rPr>
+        <w:t>Het spel dat gemode</w:t>
+      </w:r>
+      <w:r>
+        <w:rPr>
+          <w:rFonts w:ascii="Segoe UI" w:hAnsi="Segoe UI" w:cs="Segoe UI"/>
+          <w:lang w:val="nl-BE"/>
+        </w:rPr>
+        <w:t>l</w:t>
+      </w:r>
+      <w:r>
+        <w:rPr>
+          <w:rFonts w:ascii="Segoe UI" w:hAnsi="Segoe UI" w:cs="Segoe UI"/>
+          <w:lang w:val="nl-BE"/>
+        </w:rPr>
+        <w:t>leerd word</w:t>
+      </w:r>
+      <w:r>
+        <w:rPr>
+          <w:rFonts w:ascii="Segoe UI" w:hAnsi="Segoe UI" w:cs="Segoe UI"/>
+          <w:lang w:val="nl-BE"/>
+        </w:rPr>
+        <w:t>t</w:t>
+      </w:r>
+      <w:r>
+        <w:rPr>
+          <w:rFonts w:ascii="Segoe UI" w:hAnsi="Segoe UI" w:cs="Segoe UI"/>
+          <w:lang w:val="nl-BE"/>
+        </w:rPr>
+        <w:t xml:space="preserve"> is een spel tussen twee spelers, de verdediger en de aanvaller. De </w:t>
+      </w:r>
+      <w:r>
+        <w:rPr>
+          <w:rFonts w:ascii="Segoe UI" w:hAnsi="Segoe UI" w:cs="Segoe UI"/>
           <w:lang w:val="nl-BE"/>
         </w:rPr>
         <w:lastRenderedPageBreak/>
-        <w:t xml:space="preserve">en vanaf dan kon het zich via het internet verspreiden naar andere computers. Het doel van de Stuxnetworm was om kernreactoren kapot te laten draaien. Vele kernreactoren zijn geinfecteerd geweest en plat gelegd. Vanuit de verdediger zijn standpunt is het dus zeer belangrijk om zo snel mogelijk te reageren zodat de worm zich niet snel kan verspreiden. </w:t>
+        <w:t>verdediger kan de netwerk manager zijn die het netwerk van een bedrijf zal moeten verdedigen. De aanvaller kan een program</w:t>
+      </w:r>
+      <w:r>
+        <w:rPr>
+          <w:rFonts w:ascii="Segoe UI" w:hAnsi="Segoe UI" w:cs="Segoe UI"/>
+          <w:lang w:val="nl-BE"/>
+        </w:rPr>
+        <w:t>m</w:t>
+      </w:r>
+      <w:r>
+        <w:rPr>
+          <w:rFonts w:ascii="Segoe UI" w:hAnsi="Segoe UI" w:cs="Segoe UI"/>
+          <w:lang w:val="nl-BE"/>
+        </w:rPr>
+        <w:t>eur zijn die virussen schrijft om een netwerk van een bedrijf aan te vallen.</w:t>
+      </w:r>
+      <w:r>
+        <w:rPr>
+          <w:rFonts w:ascii="Segoe UI" w:hAnsi="Segoe UI" w:cs="Segoe UI"/>
+          <w:lang w:val="nl-BE"/>
+        </w:rPr>
+        <w:t xml:space="preserve"> </w:t>
       </w:r>
     </w:p>
     <w:p>
@@ -1184,23 +1278,370 @@
         <w:pStyle w:val="Standard"/>
         <w:jc w:val="both"/>
         <w:rPr>
-          <w:lang w:val="nl-BE"/>
-        </w:rPr>
-      </w:pPr>
+          <w:rFonts w:ascii="Segoe UI" w:hAnsi="Segoe UI" w:cs="Segoe UI"/>
+          <w:lang w:val="nl-BE"/>
+        </w:rPr>
+      </w:pPr>
+      <w:r>
+        <w:rPr>
+          <w:rFonts w:ascii="Segoe UI" w:hAnsi="Segoe UI" w:cs="Segoe UI"/>
+          <w:lang w:val="nl-BE"/>
+        </w:rPr>
+        <w:t xml:space="preserve">In dit artikel bespreken we een bepaald model </w:t>
+      </w:r>
+      <w:r>
+        <w:rPr>
+          <w:rFonts w:ascii="Segoe UI" w:hAnsi="Segoe UI" w:cs="Segoe UI"/>
+          <w:lang w:val="nl-BE"/>
+        </w:rPr>
+        <w:t>om een spel te modelleren</w:t>
+      </w:r>
+      <w:r>
+        <w:rPr>
+          <w:rFonts w:ascii="Segoe UI" w:hAnsi="Segoe UI" w:cs="Segoe UI"/>
+          <w:lang w:val="nl-BE"/>
+        </w:rPr>
+        <w:t xml:space="preserve"> namelijk FlipIt. FlipIt is een spel dat bedacht is door onder andere Rivest, de man die aan de basis sto</w:t>
+      </w:r>
+      <w:r>
+        <w:rPr>
+          <w:rFonts w:ascii="Segoe UI" w:hAnsi="Segoe UI" w:cs="Segoe UI"/>
+          <w:lang w:val="nl-BE"/>
+        </w:rPr>
+        <w:t xml:space="preserve">nd van RSA. </w:t>
+      </w:r>
+      <w:r>
+        <w:rPr>
+          <w:rFonts w:ascii="Segoe UI" w:hAnsi="Segoe UI" w:cs="Segoe UI"/>
+          <w:lang w:val="nl-BE"/>
+        </w:rPr>
+        <w:t>FlipIt is een spel gespeeld door</w:t>
+      </w:r>
+      <w:r>
+        <w:rPr>
+          <w:rFonts w:ascii="Segoe UI" w:hAnsi="Segoe UI" w:cs="Segoe UI"/>
+          <w:lang w:val="nl-BE"/>
+        </w:rPr>
+        <w:t xml:space="preserve"> twee spelers, de verdediger e</w:t>
+      </w:r>
+      <w:r>
+        <w:rPr>
+          <w:rFonts w:ascii="Segoe UI" w:hAnsi="Segoe UI" w:cs="Segoe UI"/>
+          <w:lang w:val="nl-BE"/>
+        </w:rPr>
+        <w:t>n de aanvaller. Beiden willen</w:t>
+      </w:r>
+      <w:r>
+        <w:rPr>
+          <w:rFonts w:ascii="Segoe UI" w:hAnsi="Segoe UI" w:cs="Segoe UI"/>
+          <w:lang w:val="nl-BE"/>
+        </w:rPr>
+        <w:t xml:space="preserve"> </w:t>
+      </w:r>
+      <w:r>
+        <w:rPr>
+          <w:rFonts w:ascii="Segoe UI" w:hAnsi="Segoe UI" w:cs="Segoe UI"/>
+          <w:lang w:val="nl-BE"/>
+        </w:rPr>
+        <w:t xml:space="preserve">de </w:t>
+      </w:r>
+      <w:r>
+        <w:rPr>
+          <w:rFonts w:ascii="Segoe UI" w:hAnsi="Segoe UI" w:cs="Segoe UI"/>
+          <w:lang w:val="nl-BE"/>
+        </w:rPr>
+        <w:t>controle krijgen over een gemeenschappelijke resource.</w:t>
+      </w:r>
+      <w:r>
+        <w:rPr>
+          <w:rFonts w:ascii="Segoe UI" w:hAnsi="Segoe UI" w:cs="Segoe UI"/>
+          <w:lang w:val="nl-BE"/>
+        </w:rPr>
+        <w:t xml:space="preserve"> Deze resource kan bijvoorbeeld een wachtwoord, een computer of een volledig netwerk zijn. De spelers</w:t>
+      </w:r>
+      <w:r>
+        <w:rPr>
+          <w:rFonts w:ascii="Segoe UI" w:hAnsi="Segoe UI" w:cs="Segoe UI"/>
+          <w:lang w:val="nl-BE"/>
+        </w:rPr>
+        <w:t xml:space="preserve"> kunnen </w:t>
+      </w:r>
+      <w:r>
+        <w:rPr>
+          <w:rFonts w:ascii="Segoe UI" w:hAnsi="Segoe UI" w:cs="Segoe UI"/>
+          <w:lang w:val="nl-BE"/>
+        </w:rPr>
+        <w:t>de controle krijgen</w:t>
+      </w:r>
+      <w:r>
+        <w:rPr>
+          <w:rFonts w:ascii="Segoe UI" w:hAnsi="Segoe UI" w:cs="Segoe UI"/>
+          <w:lang w:val="nl-BE"/>
+        </w:rPr>
+        <w:t xml:space="preserve"> door de resource te flippen. </w:t>
+      </w:r>
+      <w:r>
+        <w:rPr>
+          <w:rFonts w:ascii="Segoe UI" w:hAnsi="Segoe UI" w:cs="Segoe UI"/>
+          <w:lang w:val="nl-BE"/>
+        </w:rPr>
+        <w:t>Met flippen wordt er een actie uitgevoerd</w:t>
+      </w:r>
+      <w:r>
+        <w:rPr>
+          <w:rFonts w:ascii="Segoe UI" w:hAnsi="Segoe UI" w:cs="Segoe UI"/>
+          <w:lang w:val="nl-BE"/>
+        </w:rPr>
+        <w:t>.</w:t>
+      </w:r>
+      <w:r>
+        <w:rPr>
+          <w:rFonts w:ascii="Segoe UI" w:hAnsi="Segoe UI" w:cs="Segoe UI"/>
+          <w:lang w:val="nl-BE"/>
+        </w:rPr>
+        <w:t xml:space="preserve">. </w:t>
+      </w:r>
+      <w:r>
+        <w:rPr>
+          <w:rFonts w:ascii="Segoe UI" w:hAnsi="Segoe UI" w:cs="Segoe UI"/>
+          <w:lang w:val="nl-BE"/>
+        </w:rPr>
+        <w:t xml:space="preserve">Dus als de </w:t>
+      </w:r>
+      <w:r>
+        <w:rPr>
+          <w:rFonts w:ascii="Segoe UI" w:hAnsi="Segoe UI" w:cs="Segoe UI"/>
+          <w:lang w:val="nl-BE"/>
+        </w:rPr>
+        <w:t>verdediger</w:t>
+      </w:r>
+      <w:r>
+        <w:rPr>
+          <w:rFonts w:ascii="Segoe UI" w:hAnsi="Segoe UI" w:cs="Segoe UI"/>
+          <w:lang w:val="nl-BE"/>
+        </w:rPr>
+        <w:t xml:space="preserve"> de resource flipt dan heeft hij de controle over de resource. Als de </w:t>
+      </w:r>
+      <w:r>
+        <w:rPr>
+          <w:rFonts w:ascii="Segoe UI" w:hAnsi="Segoe UI" w:cs="Segoe UI"/>
+          <w:lang w:val="nl-BE"/>
+        </w:rPr>
+        <w:t>aanvaller</w:t>
+      </w:r>
+      <w:r>
+        <w:rPr>
+          <w:rFonts w:ascii="Segoe UI" w:hAnsi="Segoe UI" w:cs="Segoe UI"/>
+          <w:lang w:val="nl-BE"/>
+        </w:rPr>
+        <w:t xml:space="preserve"> dan de resource flipt dan verliest de </w:t>
+      </w:r>
+      <w:r>
+        <w:rPr>
+          <w:rFonts w:ascii="Segoe UI" w:hAnsi="Segoe UI" w:cs="Segoe UI"/>
+          <w:lang w:val="nl-BE"/>
+        </w:rPr>
+        <w:t>verdediger</w:t>
+      </w:r>
+      <w:r>
+        <w:rPr>
+          <w:rFonts w:ascii="Segoe UI" w:hAnsi="Segoe UI" w:cs="Segoe UI"/>
+          <w:lang w:val="nl-BE"/>
+        </w:rPr>
+        <w:t xml:space="preserve"> de controle over de resource en heeft de </w:t>
+      </w:r>
+      <w:r>
+        <w:rPr>
+          <w:rFonts w:ascii="Segoe UI" w:hAnsi="Segoe UI" w:cs="Segoe UI"/>
+          <w:lang w:val="nl-BE"/>
+        </w:rPr>
+        <w:t>aanvaller</w:t>
+      </w:r>
+      <w:r>
+        <w:rPr>
+          <w:rFonts w:ascii="Segoe UI" w:hAnsi="Segoe UI" w:cs="Segoe UI"/>
+          <w:lang w:val="nl-BE"/>
+        </w:rPr>
+        <w:t xml:space="preserve"> nu de controle over de resource. Een flip kan op elk moment gebeuren. De spelers moeten niet tegelijkertij</w:t>
+      </w:r>
+      <w:r>
+        <w:rPr>
+          <w:rFonts w:ascii="Segoe UI" w:hAnsi="Segoe UI" w:cs="Segoe UI"/>
+          <w:lang w:val="nl-BE"/>
+        </w:rPr>
+        <w:t xml:space="preserve">d spelen of eerst wachten op een actie van de </w:t>
+      </w:r>
+      <w:r>
+        <w:rPr>
+          <w:rFonts w:ascii="Segoe UI" w:hAnsi="Segoe UI" w:cs="Segoe UI"/>
+          <w:lang w:val="nl-BE"/>
+        </w:rPr>
+        <w:t>andere</w:t>
+      </w:r>
+      <w:r>
+        <w:rPr>
+          <w:rFonts w:ascii="Segoe UI" w:hAnsi="Segoe UI" w:cs="Segoe UI"/>
+          <w:lang w:val="nl-BE"/>
+        </w:rPr>
+        <w:t xml:space="preserve"> speler</w:t>
+      </w:r>
+      <w:r>
+        <w:rPr>
+          <w:rFonts w:ascii="Segoe UI" w:hAnsi="Segoe UI" w:cs="Segoe UI"/>
+          <w:lang w:val="nl-BE"/>
+        </w:rPr>
+        <w:t>. Ze zijn vrij in he</w:t>
+      </w:r>
+      <w:r>
+        <w:rPr>
+          <w:rFonts w:ascii="Segoe UI" w:hAnsi="Segoe UI" w:cs="Segoe UI"/>
+          <w:lang w:val="nl-BE"/>
+        </w:rPr>
+        <w:t>t kiezen van wanneer ze spelen.</w:t>
+      </w:r>
+      <w:r>
+        <w:rPr>
+          <w:rFonts w:ascii="Segoe UI" w:hAnsi="Segoe UI" w:cs="Segoe UI"/>
+          <w:lang w:val="nl-BE"/>
+        </w:rPr>
+        <w:t xml:space="preserve"> Elke flip houdt wel een bepaalde kost in. </w:t>
+      </w:r>
+      <w:r>
+        <w:rPr>
+          <w:rFonts w:ascii="Segoe UI" w:hAnsi="Segoe UI" w:cs="Segoe UI"/>
+          <w:lang w:val="nl-BE"/>
+        </w:rPr>
+        <w:t xml:space="preserve">FlipIt is een spel dat oneindig lang doorgaat. Het doel van het spel is </w:t>
+      </w:r>
+      <w:r>
+        <w:rPr>
+          <w:rFonts w:ascii="Segoe UI" w:hAnsi="Segoe UI" w:cs="Segoe UI"/>
+          <w:lang w:val="nl-BE"/>
+        </w:rPr>
+        <w:t>om de tijd te maximaliseren dat ze de resource in bezit hebben en de kost te minimalise</w:t>
+      </w:r>
+      <w:r>
+        <w:rPr>
+          <w:rFonts w:ascii="Segoe UI" w:hAnsi="Segoe UI" w:cs="Segoe UI"/>
+          <w:lang w:val="nl-BE"/>
+        </w:rPr>
+        <w:t xml:space="preserve">ren. </w:t>
+      </w:r>
     </w:p>
     <w:p>
       <w:pPr>
         <w:pStyle w:val="Standard"/>
         <w:jc w:val="both"/>
         <w:rPr>
-          <w:lang w:val="nl-BE"/>
-        </w:rPr>
-      </w:pPr>
-      <w:r>
-        <w:rPr>
-          <w:lang w:val="nl-BE"/>
-        </w:rPr>
-        <w:t xml:space="preserve">Via FlipIt kunnen we deze situatie gaan modelleren. Hiervoor worden er een aantal aanpassingen aan FlipIt gedaan. De enkele resource wordt nu vervangen door meerdere resourcen. Deze gaan het netwerk van een bedrijf modelleren. De resources zullen computers voorstellen van de werknemers in het bedrijg. De verbinden/linken tussen de resources zijn logische linken die de verbinding via email moeten voorstellen.  Dus als een werknemer een andere werknemer is zijn contactlijst heeft staan dan zullen de twee computers van deze werknemers verbonden zijn. Er zijn ook twee mogelijkheden voor het flippen. De ene mogelijkheid is om te “onderzoeken”. Dat betekent dat de resource nog niet geflipt wordt, maar er gegeken wordt wie de controle heeft over de resource. De andere mogelijkheid is het “recoveren” en dat betekent dat het virus of de worm verwijderd wordt maar de resouce is wel nog steeds onbeschremd tegen een tweede aanval van het virus. De kost voor het “onderzoeken” is minder groot dan de kost voor het “recoveren”. Dat zou dus kunnen betekenen dat het misschien meer voordeliger is om eerst na te kijken en pas daarna het virus of de worm te verwijderen als de computer effectief geinfecteerd is. </w:t>
+          <w:rFonts w:ascii="Segoe UI" w:hAnsi="Segoe UI" w:cs="Segoe UI"/>
+          <w:lang w:val="nl-BE"/>
+        </w:rPr>
+      </w:pPr>
+      <w:r>
+        <w:rPr>
+          <w:rFonts w:ascii="Segoe UI" w:hAnsi="Segoe UI" w:cs="Segoe UI"/>
+          <w:lang w:val="nl-BE"/>
+        </w:rPr>
+        <w:t>Wat FlipIt anders maakt dan de andere spellen in</w:t>
+      </w:r>
+      <w:r>
+        <w:rPr>
+          <w:rFonts w:ascii="Segoe UI" w:hAnsi="Segoe UI" w:cs="Segoe UI"/>
+          <w:lang w:val="nl-BE"/>
+        </w:rPr>
+        <w:t xml:space="preserve"> speltheorie is dat het flippen </w:t>
+      </w:r>
+      <w:r>
+        <w:rPr>
+          <w:rFonts w:ascii="Segoe UI" w:hAnsi="Segoe UI" w:cs="Segoe UI"/>
+          <w:lang w:val="nl-BE"/>
+        </w:rPr>
+        <w:lastRenderedPageBreak/>
+        <w:t>“stealthy” gebeur</w:t>
+      </w:r>
+      <w:r>
+        <w:rPr>
+          <w:rFonts w:ascii="Segoe UI" w:hAnsi="Segoe UI" w:cs="Segoe UI"/>
+          <w:lang w:val="nl-BE"/>
+        </w:rPr>
+        <w:t>t</w:t>
+      </w:r>
+      <w:r>
+        <w:rPr>
+          <w:rFonts w:ascii="Segoe UI" w:hAnsi="Segoe UI" w:cs="Segoe UI"/>
+          <w:lang w:val="nl-BE"/>
+        </w:rPr>
+        <w:t>. Er</w:t>
+      </w:r>
+      <w:r>
+        <w:rPr>
+          <w:rFonts w:ascii="Segoe UI" w:hAnsi="Segoe UI" w:cs="Segoe UI"/>
+          <w:lang w:val="nl-BE"/>
+        </w:rPr>
+        <w:t xml:space="preserve"> wordt dus geheimlijk geflipt, w</w:t>
+      </w:r>
+      <w:r>
+        <w:rPr>
+          <w:rFonts w:ascii="Segoe UI" w:hAnsi="Segoe UI" w:cs="Segoe UI"/>
+          <w:lang w:val="nl-BE"/>
+        </w:rPr>
+        <w:t xml:space="preserve">at betekent dat de andere </w:t>
+      </w:r>
+      <w:r>
+        <w:rPr>
+          <w:rFonts w:ascii="Segoe UI" w:hAnsi="Segoe UI" w:cs="Segoe UI"/>
+          <w:lang w:val="nl-BE"/>
+        </w:rPr>
+        <w:t xml:space="preserve">speler </w:t>
+      </w:r>
+      <w:r>
+        <w:rPr>
+          <w:rFonts w:ascii="Segoe UI" w:hAnsi="Segoe UI" w:cs="Segoe UI"/>
+          <w:lang w:val="nl-BE"/>
+        </w:rPr>
+        <w:t>niet weet wanneer zijn tegenspeler de controle over de resource pro</w:t>
+      </w:r>
+      <w:r>
+        <w:rPr>
+          <w:rFonts w:ascii="Segoe UI" w:hAnsi="Segoe UI" w:cs="Segoe UI"/>
+          <w:lang w:val="nl-BE"/>
+        </w:rPr>
+        <w:t>beert te nemen. Het kan voorvallen</w:t>
+      </w:r>
+      <w:r>
+        <w:rPr>
+          <w:rFonts w:ascii="Segoe UI" w:hAnsi="Segoe UI" w:cs="Segoe UI"/>
+          <w:lang w:val="nl-BE"/>
+        </w:rPr>
+        <w:t xml:space="preserve"> dat de </w:t>
+      </w:r>
+      <w:r>
+        <w:rPr>
+          <w:rFonts w:ascii="Segoe UI" w:hAnsi="Segoe UI" w:cs="Segoe UI"/>
+          <w:lang w:val="nl-BE"/>
+        </w:rPr>
+        <w:t>aanvaller</w:t>
+      </w:r>
+      <w:r>
+        <w:rPr>
+          <w:rFonts w:ascii="Segoe UI" w:hAnsi="Segoe UI" w:cs="Segoe UI"/>
+          <w:lang w:val="nl-BE"/>
+        </w:rPr>
+        <w:t xml:space="preserve"> bijvoorbeeld denkt dat hij de controle over de resource kwijt is en een flip doet terwijl hij toch nog de controle over de resource</w:t>
+      </w:r>
+      <w:r>
+        <w:rPr>
+          <w:rFonts w:ascii="Segoe UI" w:hAnsi="Segoe UI" w:cs="Segoe UI"/>
+          <w:lang w:val="nl-BE"/>
+        </w:rPr>
+        <w:t xml:space="preserve"> </w:t>
+      </w:r>
+      <w:r>
+        <w:rPr>
+          <w:rFonts w:ascii="Segoe UI" w:hAnsi="Segoe UI" w:cs="Segoe UI"/>
+          <w:lang w:val="nl-BE"/>
+        </w:rPr>
+        <w:t xml:space="preserve">heeft. Dit wordt dan een “flop” genoemd omdat dit een verloren kost inhoud. </w:t>
       </w:r>
     </w:p>
     <w:p>
@@ -1208,117 +1649,212 @@
         <w:pStyle w:val="Standard"/>
         <w:jc w:val="both"/>
         <w:rPr>
-          <w:lang w:val="nl-BE"/>
-        </w:rPr>
-      </w:pPr>
-      <w:r>
-        <w:rPr>
-          <w:lang w:val="nl-BE"/>
-        </w:rPr>
-        <w:t xml:space="preserve">We gaan dus via FlipIt onderzoeken wat de beste strategien zijn voor de defender en de attacker. </w:t>
-      </w:r>
+          <w:rFonts w:ascii="Segoe UI" w:hAnsi="Segoe UI" w:cs="Segoe UI"/>
+          <w:lang w:val="nl-BE"/>
+        </w:rPr>
+      </w:pPr>
     </w:p>
     <w:p>
       <w:pPr>
         <w:pStyle w:val="Standard"/>
         <w:jc w:val="both"/>
         <w:rPr>
-          <w:lang w:val="nl-BE"/>
-        </w:rPr>
-      </w:pPr>
+          <w:rFonts w:ascii="Segoe UI" w:hAnsi="Segoe UI" w:cs="Segoe UI"/>
+          <w:lang w:val="nl-BE"/>
+        </w:rPr>
+      </w:pPr>
+      <w:r>
+        <w:rPr>
+          <w:rFonts w:ascii="Segoe UI" w:hAnsi="Segoe UI" w:cs="Segoe UI"/>
+          <w:lang w:val="nl-BE"/>
+        </w:rPr>
+        <w:t>PROPAGATIE WORMEN EN VIRUSSEN</w:t>
+      </w:r>
     </w:p>
     <w:p>
       <w:pPr>
         <w:pStyle w:val="Standard"/>
         <w:jc w:val="both"/>
         <w:rPr>
-          <w:lang w:val="nl-BE"/>
-        </w:rPr>
-      </w:pPr>
-    </w:p>
-    <w:p>
-      <w:pPr>
-        <w:pStyle w:val="Standard"/>
-        <w:rPr>
-          <w:lang w:val="nl-BE"/>
-        </w:rPr>
-      </w:pPr>
-      <w:r>
-        <w:rPr>
-          <w:lang w:val="nl-BE"/>
-        </w:rPr>
-        <w:t>Wat moet er instaan:</w:t>
-      </w:r>
-    </w:p>
-    <w:p>
-      <w:pPr>
-        <w:pStyle w:val="Standard"/>
-        <w:rPr>
-          <w:lang w:val="nl-BE"/>
-        </w:rPr>
-      </w:pPr>
-      <w:r>
-        <w:rPr>
+          <w:rFonts w:ascii="Segoe UI" w:hAnsi="Segoe UI" w:cs="Segoe UI"/>
+          <w:lang w:val="nl-BE"/>
+        </w:rPr>
+      </w:pPr>
+      <w:r>
+        <w:rPr>
+          <w:rFonts w:ascii="Segoe UI" w:hAnsi="Segoe UI" w:cs="Segoe UI"/>
+          <w:lang w:val="nl-BE"/>
+        </w:rPr>
+        <w:t>In dit artikel gaan we</w:t>
+      </w:r>
+      <w:r>
+        <w:rPr>
+          <w:rFonts w:ascii="Segoe UI" w:hAnsi="Segoe UI" w:cs="Segoe UI"/>
+          <w:lang w:val="nl-BE"/>
+        </w:rPr>
+        <w:t xml:space="preserve"> proberen </w:t>
+      </w:r>
+      <w:r>
+        <w:rPr>
+          <w:rFonts w:ascii="Segoe UI" w:hAnsi="Segoe UI" w:cs="Segoe UI"/>
+          <w:lang w:val="nl-BE"/>
+        </w:rPr>
+        <w:t xml:space="preserve">om de propagatie van </w:t>
+      </w:r>
+      <w:r>
+        <w:rPr>
+          <w:rFonts w:ascii="Segoe UI" w:hAnsi="Segoe UI" w:cs="Segoe UI"/>
+          <w:lang w:val="nl-BE"/>
+        </w:rPr>
+        <w:t>wormen en virussen in een netwerk model</w:t>
+      </w:r>
+      <w:r>
+        <w:rPr>
+          <w:rFonts w:ascii="Segoe UI" w:hAnsi="Segoe UI" w:cs="Segoe UI"/>
+          <w:lang w:val="nl-BE"/>
+        </w:rPr>
+        <w:t xml:space="preserve"> te model</w:t>
+      </w:r>
+      <w:r>
+        <w:rPr>
+          <w:rFonts w:ascii="Segoe UI" w:hAnsi="Segoe UI" w:cs="Segoe UI"/>
+          <w:lang w:val="nl-BE"/>
+        </w:rPr>
+        <w:t>l</w:t>
+      </w:r>
+      <w:r>
+        <w:rPr>
+          <w:rFonts w:ascii="Segoe UI" w:hAnsi="Segoe UI" w:cs="Segoe UI"/>
+          <w:lang w:val="nl-BE"/>
+        </w:rPr>
+        <w:t>eren via speltheorie</w:t>
+      </w:r>
+      <w:r>
+        <w:rPr>
+          <w:rFonts w:ascii="Segoe UI" w:hAnsi="Segoe UI" w:cs="Segoe UI"/>
+          <w:lang w:val="nl-BE"/>
+        </w:rPr>
+        <w:t>. De scoop van het netwerk model za</w:t>
+      </w:r>
+      <w:r>
+        <w:rPr>
+          <w:rFonts w:ascii="Segoe UI" w:hAnsi="Segoe UI" w:cs="Segoe UI"/>
+          <w:lang w:val="nl-BE"/>
+        </w:rPr>
+        <w:t>l een bedrijfsnetwerk zijn. Veel</w:t>
+      </w:r>
+      <w:r>
+        <w:rPr>
+          <w:rFonts w:ascii="Segoe UI" w:hAnsi="Segoe UI" w:cs="Segoe UI"/>
+          <w:lang w:val="nl-BE"/>
+        </w:rPr>
+        <w:t xml:space="preserve"> netwerken van bedri</w:t>
+      </w:r>
+      <w:r>
+        <w:rPr>
+          <w:rFonts w:ascii="Segoe UI" w:hAnsi="Segoe UI" w:cs="Segoe UI"/>
+          <w:lang w:val="nl-BE"/>
+        </w:rPr>
+        <w:t>jven moeten zich op een continue</w:t>
+      </w:r>
+      <w:r>
+        <w:rPr>
+          <w:rFonts w:ascii="Segoe UI" w:hAnsi="Segoe UI" w:cs="Segoe UI"/>
+          <w:lang w:val="nl-BE"/>
+        </w:rPr>
+        <w:t xml:space="preserve"> tijd verdedigen tegen indringers van buitenaf zoals virussen en wormen. </w:t>
+      </w:r>
+      <w:r>
+        <w:rPr>
+          <w:rFonts w:ascii="Segoe UI" w:hAnsi="Segoe UI" w:cs="Segoe UI"/>
+          <w:lang w:val="nl-BE"/>
+        </w:rPr>
+        <w:t xml:space="preserve">De netwerk manager zal proberen het netwerk zo vrij mogelijk te houden. </w:t>
+      </w:r>
+      <w:r>
+        <w:rPr>
+          <w:rFonts w:ascii="Segoe UI" w:hAnsi="Segoe UI" w:cs="Segoe UI"/>
+          <w:lang w:val="nl-BE"/>
+        </w:rPr>
+        <w:t xml:space="preserve">Als er dan toch een indringer is geslaagd om het netwerk binnen te dringen dan wilt de netwerk manager deze indringer zo snel mogelijk buitenkrijgen. Dit is niet altijd even makkelijk. Zeker niet wanneer de indringers geheimlijk binnenglippen en zich dan snel verspreiden. Het “I love you” virus is een voorbeeld van een virus dat zich snel verspreid. Dit virus </w:t>
+      </w:r>
+      <w:r>
+        <w:rPr>
+          <w:rFonts w:ascii="Segoe UI" w:hAnsi="Segoe UI" w:cs="Segoe UI"/>
+          <w:lang w:val="nl-BE"/>
+        </w:rPr>
+        <w:t xml:space="preserve">verspreid zich </w:t>
+      </w:r>
+      <w:r>
+        <w:rPr>
+          <w:rFonts w:ascii="Segoe UI" w:hAnsi="Segoe UI" w:cs="Segoe UI"/>
+          <w:lang w:val="nl-BE"/>
+        </w:rPr>
+        <w:t xml:space="preserve">via mail. Als iemand de mail opende met het I-love-you virus in dan kon dit virus zichzelf verspreiden door een mail te sturen met zichzelf naar iedereen in de contactlijst. Zo kon het virus zich heel snel verspreiden en </w:t>
+      </w:r>
+      <w:r>
+        <w:rPr>
+          <w:rFonts w:ascii="Segoe UI" w:hAnsi="Segoe UI" w:cs="Segoe UI"/>
           <w:lang w:val="nl-BE"/>
         </w:rPr>
         <w:lastRenderedPageBreak/>
-        <w:t>Introductie tot Speltheorie</w:t>
-      </w:r>
-    </w:p>
-    <w:p>
-      <w:pPr>
-        <w:pStyle w:val="Standard"/>
-        <w:rPr>
-          <w:lang w:val="nl-BE"/>
-        </w:rPr>
-      </w:pPr>
-      <w:r>
-        <w:rPr>
-          <w:lang w:val="nl-BE"/>
-        </w:rPr>
-        <w:t>Verband met security malware → Worm</w:t>
-      </w:r>
-    </w:p>
-    <w:p>
-      <w:pPr>
-        <w:pStyle w:val="Standard"/>
-        <w:rPr>
-          <w:lang w:val="nl-BE"/>
-        </w:rPr>
-      </w:pPr>
-      <w:r>
-        <w:rPr>
-          <w:lang w:val="nl-BE"/>
-        </w:rPr>
-        <w:t>Introductie tot FlipIt</w:t>
-      </w:r>
-    </w:p>
-    <w:p>
-      <w:pPr>
-        <w:pStyle w:val="Standard"/>
-        <w:rPr>
-          <w:lang w:val="nl-BE"/>
-        </w:rPr>
-      </w:pPr>
-      <w:r>
-        <w:rPr>
-          <w:lang w:val="nl-BE"/>
-        </w:rPr>
-        <w:t>Veranderingen aan het model FlipIt</w:t>
-      </w:r>
-    </w:p>
-    <w:p>
-      <w:pPr>
-        <w:pStyle w:val="Standard"/>
-        <w:rPr>
-          <w:lang w:val="nl-BE"/>
-        </w:rPr>
-      </w:pPr>
-      <w:r>
-        <w:rPr>
-          <w:lang w:val="nl-BE"/>
-        </w:rPr>
-        <w:t>Hoe het gemoduleerd wordt</w:t>
+        <w:t xml:space="preserve">kon uiteindelijk het netwerk van een bedrijf platleggen. Het platleggen gebeurde omdat er teveel verkeer was op het netwerk. Teveel pakketten gingen over en weer en uiteindelijk kan een netwerk dit niet meer aan en kan er niets meer geleverd worden. In dit voorbeeld was er een menselijke interactie nodig om het virus te doen verspreiden. Als niemand de mail </w:t>
+      </w:r>
+      <w:r>
+        <w:rPr>
+          <w:rFonts w:ascii="Segoe UI" w:hAnsi="Segoe UI" w:cs="Segoe UI"/>
+          <w:lang w:val="nl-BE"/>
+        </w:rPr>
+        <w:t>opent</w:t>
+      </w:r>
+      <w:r>
+        <w:rPr>
+          <w:rFonts w:ascii="Segoe UI" w:hAnsi="Segoe UI" w:cs="Segoe UI"/>
+          <w:lang w:val="nl-BE"/>
+        </w:rPr>
+        <w:t xml:space="preserve"> dan kan het virus zich niet verspreiden. Jammer genoeg zijn er ook virussen die zich kunnen verspreiden zonder dat er iemand anders helpt. Deze virussen worden wormen genoemd. Een worm is ook een stukje slechte code die zich een weg baand van computer tot computer. De Stuxnetworm is een zeer bekende worm. Het start</w:t>
+      </w:r>
+      <w:r>
+        <w:rPr>
+          <w:rFonts w:ascii="Segoe UI" w:hAnsi="Segoe UI" w:cs="Segoe UI"/>
+          <w:lang w:val="nl-BE"/>
+        </w:rPr>
+        <w:t>t</w:t>
+      </w:r>
+      <w:r>
+        <w:rPr>
+          <w:rFonts w:ascii="Segoe UI" w:hAnsi="Segoe UI" w:cs="Segoe UI"/>
+          <w:lang w:val="nl-BE"/>
+        </w:rPr>
+        <w:t>e met zich te verspreiden via ge</w:t>
+      </w:r>
+      <w:r>
+        <w:rPr>
+          <w:rFonts w:ascii="Segoe UI" w:hAnsi="Segoe UI" w:cs="Segoe UI"/>
+          <w:lang w:val="nl-BE"/>
+        </w:rPr>
+        <w:t>ï</w:t>
+      </w:r>
+      <w:r>
+        <w:rPr>
+          <w:rFonts w:ascii="Segoe UI" w:hAnsi="Segoe UI" w:cs="Segoe UI"/>
+          <w:lang w:val="nl-BE"/>
+        </w:rPr>
+        <w:t>nfecteerde USB sticks en vanaf dan kon het zich via het internet verspreiden naar andere computers. Het doel van de Stuxnetworm was om kernreactoren kapot te laten draa</w:t>
+      </w:r>
+      <w:r>
+        <w:rPr>
+          <w:rFonts w:ascii="Segoe UI" w:hAnsi="Segoe UI" w:cs="Segoe UI"/>
+          <w:lang w:val="nl-BE"/>
+        </w:rPr>
+        <w:t>ien. Vele kernreactoren zijn geï</w:t>
+      </w:r>
+      <w:r>
+        <w:rPr>
+          <w:rFonts w:ascii="Segoe UI" w:hAnsi="Segoe UI" w:cs="Segoe UI"/>
+          <w:lang w:val="nl-BE"/>
+        </w:rPr>
+        <w:t xml:space="preserve">nfecteerd geweest en plat gelegd. Vanuit de verdediger zijn standpunt is het dus zeer belangrijk om zo snel mogelijk te reageren zodat de worm zich niet snel kan verspreiden. </w:t>
       </w:r>
     </w:p>
     <w:p>
@@ -1326,6 +1862,134 @@
         <w:pStyle w:val="Standard"/>
         <w:jc w:val="both"/>
         <w:rPr>
+          <w:rFonts w:ascii="Segoe UI" w:hAnsi="Segoe UI" w:cs="Segoe UI"/>
+          <w:lang w:val="nl-BE"/>
+        </w:rPr>
+      </w:pPr>
+    </w:p>
+    <w:p>
+      <w:pPr>
+        <w:pStyle w:val="Standard"/>
+        <w:jc w:val="both"/>
+        <w:rPr>
+          <w:rFonts w:ascii="Segoe UI" w:hAnsi="Segoe UI" w:cs="Segoe UI"/>
+          <w:lang w:val="nl-BE"/>
+        </w:rPr>
+      </w:pPr>
+      <w:r>
+        <w:rPr>
+          <w:rFonts w:ascii="Segoe UI" w:hAnsi="Segoe UI" w:cs="Segoe UI"/>
+          <w:lang w:val="nl-BE"/>
+        </w:rPr>
+        <w:t>FLIPIT MET MEERDERE RESOURCES</w:t>
+      </w:r>
+    </w:p>
+    <w:p>
+      <w:pPr>
+        <w:pStyle w:val="Standard"/>
+        <w:jc w:val="both"/>
+        <w:rPr>
+          <w:rFonts w:ascii="Segoe UI" w:hAnsi="Segoe UI" w:cs="Segoe UI"/>
+          <w:lang w:val="nl-BE"/>
+        </w:rPr>
+      </w:pPr>
+      <w:r>
+        <w:rPr>
+          <w:rFonts w:ascii="Segoe UI" w:hAnsi="Segoe UI" w:cs="Segoe UI"/>
+          <w:lang w:val="nl-BE"/>
+        </w:rPr>
+        <w:t xml:space="preserve">Via FlipIt kunnen we deze situatie gaan modelleren. Hiervoor worden er een aantal aanpassingen aan FlipIt gedaan. De enkele resource wordt nu vervangen door meerdere resourcen. Deze gaan het netwerk van een bedrijf modelleren. De resources zullen computers voorstellen van de werknemers in het </w:t>
+      </w:r>
+      <w:r>
+        <w:rPr>
+          <w:rFonts w:ascii="Segoe UI" w:hAnsi="Segoe UI" w:cs="Segoe UI"/>
+          <w:lang w:val="nl-BE"/>
+        </w:rPr>
+        <w:lastRenderedPageBreak/>
+        <w:t xml:space="preserve">bedrijg. De verbinden/linken tussen de resources zijn logische linken die de verbinding via email moeten voorstellen.  Dus als een werknemer een andere werknemer is zijn contactlijst heeft staan dan zullen de twee computers van deze werknemers verbonden zijn. Er zijn ook twee mogelijkheden voor het flippen. De ene mogelijkheid is om te “onderzoeken”. Dat betekent dat de resource nog niet geflipt wordt, maar er gegeken wordt wie de controle heeft over de resource. De andere mogelijkheid is het “recoveren” en dat betekent dat het virus of de worm verwijderd wordt maar de resouce is wel nog steeds onbeschremd tegen een tweede aanval van het virus. De kost voor het “onderzoeken” is minder groot dan de kost voor het “recoveren”. Dat zou dus kunnen betekenen dat het misschien meer voordeliger is om eerst na te kijken en pas daarna het virus of de worm te verwijderen als de computer effectief geinfecteerd is. </w:t>
+      </w:r>
+    </w:p>
+    <w:p>
+      <w:pPr>
+        <w:pStyle w:val="Standard"/>
+        <w:jc w:val="both"/>
+        <w:rPr>
+          <w:rFonts w:ascii="Segoe UI" w:hAnsi="Segoe UI" w:cs="Segoe UI"/>
+          <w:lang w:val="nl-BE"/>
+        </w:rPr>
+      </w:pPr>
+      <w:r>
+        <w:rPr>
+          <w:rFonts w:ascii="Segoe UI" w:hAnsi="Segoe UI" w:cs="Segoe UI"/>
+          <w:lang w:val="nl-BE"/>
+        </w:rPr>
+        <w:t xml:space="preserve">We gaan dus via FlipIt onderzoeken wat de beste strategien zijn voor de </w:t>
+      </w:r>
+      <w:r>
+        <w:rPr>
+          <w:rFonts w:ascii="Segoe UI" w:hAnsi="Segoe UI" w:cs="Segoe UI"/>
+          <w:lang w:val="nl-BE"/>
+        </w:rPr>
+        <w:t>verdediger</w:t>
+      </w:r>
+      <w:r>
+        <w:rPr>
+          <w:rFonts w:ascii="Segoe UI" w:hAnsi="Segoe UI" w:cs="Segoe UI"/>
+          <w:lang w:val="nl-BE"/>
+        </w:rPr>
+        <w:t xml:space="preserve"> en de </w:t>
+      </w:r>
+      <w:r>
+        <w:rPr>
+          <w:rFonts w:ascii="Segoe UI" w:hAnsi="Segoe UI" w:cs="Segoe UI"/>
+          <w:lang w:val="nl-BE"/>
+        </w:rPr>
+        <w:t>aanvaller</w:t>
+      </w:r>
+      <w:r>
+        <w:rPr>
+          <w:rFonts w:ascii="Segoe UI" w:hAnsi="Segoe UI" w:cs="Segoe UI"/>
+          <w:lang w:val="nl-BE"/>
+        </w:rPr>
+        <w:t xml:space="preserve">. </w:t>
+      </w:r>
+    </w:p>
+    <w:p>
+      <w:pPr>
+        <w:pStyle w:val="Standard"/>
+        <w:jc w:val="both"/>
+        <w:rPr>
+          <w:rFonts w:ascii="Segoe UI" w:hAnsi="Segoe UI" w:cs="Segoe UI"/>
+          <w:lang w:val="nl-BE"/>
+        </w:rPr>
+      </w:pPr>
+    </w:p>
+    <w:p>
+      <w:pPr>
+        <w:pStyle w:val="Standard"/>
+        <w:jc w:val="both"/>
+        <w:rPr>
+          <w:rFonts w:ascii="Segoe UI" w:hAnsi="Segoe UI" w:cs="Segoe UI"/>
+          <w:lang w:val="nl-BE"/>
+        </w:rPr>
+      </w:pPr>
+    </w:p>
+    <w:p>
+      <w:pPr>
+        <w:pStyle w:val="Standard"/>
+        <w:jc w:val="both"/>
+        <w:rPr>
+          <w:rFonts w:ascii="Segoe UI" w:hAnsi="Segoe UI" w:cs="Segoe UI"/>
+          <w:lang w:val="nl-BE"/>
+        </w:rPr>
+      </w:pPr>
+    </w:p>
+    <w:p>
+      <w:pPr>
+        <w:pStyle w:val="Standard"/>
+        <w:jc w:val="both"/>
+        <w:rPr>
+          <w:rFonts w:ascii="Segoe UI" w:hAnsi="Segoe UI" w:cs="Segoe UI"/>
           <w:lang w:val="nl-BE"/>
         </w:rPr>
       </w:pPr>
@@ -1374,7 +2038,7 @@
       <w:proofErr w:type="gramEnd"/>
     </w:p>
   </w:comment>
-  <w:comment w:id="1" w:author="Sophie" w:date="2014-11-07T14:25:00Z" w:initials="S">
+  <w:comment w:id="1" w:author="Sophie" w:date="2014-11-07T14:27:00Z" w:initials="S">
     <w:p>
       <w:pPr>
         <w:pStyle w:val="CommentText"/>
@@ -1392,33 +2056,11 @@
         <w:rPr>
           <w:lang w:val="nl-BE"/>
         </w:rPr>
-        <w:t>Geschiedenis van Speltheorie</w:t>
+        <w:t>Jaar nakijken, dit is wikipedia</w:t>
       </w:r>
     </w:p>
   </w:comment>
-  <w:comment w:id="2" w:author="Sophie" w:date="2014-11-07T14:27:00Z" w:initials="S">
-    <w:p>
-      <w:pPr>
-        <w:pStyle w:val="CommentText"/>
-        <w:rPr>
-          <w:lang w:val="nl-BE"/>
-        </w:rPr>
-      </w:pPr>
-      <w:r>
-        <w:rPr>
-          <w:rStyle w:val="CommentReference"/>
-        </w:rPr>
-        <w:annotationRef/>
-      </w:r>
-      <w:r>
-        <w:rPr>
-          <w:lang w:val="nl-BE"/>
-        </w:rPr>
-        <w:t>Jaar nakijken, dit is wikipedia</w:t>
-      </w:r>
-    </w:p>
-  </w:comment>
-  <w:comment w:id="3" w:author="Sophie" w:date="2014-11-07T14:30:00Z" w:initials="S">
+  <w:comment w:id="2" w:author="Sophie" w:date="2014-11-07T14:30:00Z" w:initials="S">
     <w:p>
       <w:pPr>
         <w:pStyle w:val="CommentText"/>
@@ -1606,7 +2248,6 @@
   <w:style w:type="character" w:default="1" w:styleId="DefaultParagraphFont">
     <w:name w:val="Default Paragraph Font"/>
     <w:uiPriority w:val="1"/>
-    <w:semiHidden/>
     <w:unhideWhenUsed/>
   </w:style>
   <w:style w:type="table" w:default="1" w:styleId="TableNormal">
@@ -1799,6 +2440,15 @@
       <w:color w:val="0000FF"/>
       <w:u w:val="single"/>
     </w:rPr>
+  </w:style>
+  <w:style w:type="paragraph" w:styleId="NoSpacing">
+    <w:name w:val="No Spacing"/>
+    <w:uiPriority w:val="1"/>
+    <w:qFormat/>
+    <w:rsid w:val="00656438"/>
+    <w:pPr>
+      <w:spacing w:after="0" w:line="240" w:lineRule="auto"/>
+    </w:pPr>
   </w:style>
 </w:styles>
 </file>
@@ -2091,7 +2741,7 @@
 </file>
 
 <file path=customXml/itemProps1.xml><?xml version="1.0" encoding="utf-8"?>
-<ds:datastoreItem xmlns:ds="http://schemas.openxmlformats.org/officeDocument/2006/customXml" ds:itemID="{638EBC46-AD06-493F-9705-DD5464FA6669}">
+<ds:datastoreItem xmlns:ds="http://schemas.openxmlformats.org/officeDocument/2006/customXml" ds:itemID="{CC1ACC0E-C91D-47DB-A50B-6A93AE1B7D64}">
   <ds:schemaRefs>
     <ds:schemaRef ds:uri="http://schemas.openxmlformats.org/officeDocument/2006/bibliography"/>
   </ds:schemaRefs>

</xml_diff>